<commit_message>
WIP - Template with more fields to be added to db
</commit_message>
<xml_diff>
--- a/server/contracts/templates/BCC Contract Template - v1.docx
+++ b/server/contracts/templates/BCC Contract Template - v1.docx
@@ -68,25 +68,7 @@
           <w:sz w:val="24"/>
           <w:szCs w:val="24"/>
         </w:rPr>
-        <w:t xml:space="preserve">THIS AGREEMENT, executed on </w:t>
-      </w:r>
-      <w:r>
-        <w:rPr>
-          <w:rFonts w:cs="Times New Roman" w:ascii="Times New Roman" w:hAnsi="Times New Roman"/>
-          <w:color w:val="000000"/>
-          <w:sz w:val="24"/>
-          <w:szCs w:val="24"/>
-        </w:rPr>
-        <w:t>{today}</w:t>
-      </w:r>
-      <w:r>
-        <w:rPr>
-          <w:rFonts w:cs="Times New Roman" w:ascii="Times New Roman" w:hAnsi="Times New Roman"/>
-          <w:color w:val="000000"/>
-          <w:sz w:val="24"/>
-          <w:szCs w:val="24"/>
-        </w:rPr>
-        <w:t>.</w:t>
+        <w:t>THIS AGREEMENT, executed on {today | long_date}.</w:t>
       </w:r>
     </w:p>
     <w:p>
@@ -133,72 +115,62 @@
         </w:sdtContent>
       </w:sdt>
     </w:p>
-    <w:sdt>
-      <w:sdtPr>
-        <w:text/>
-        <w:id w:val="652400608"/>
-        <w:dataBinding w:prefixMappings="xmlns:ns0='http://purl.org/dc/elements/1.1/' xmlns:ns1='http://schemas.openxmlformats.org/package/2006/metadata/core-properties' " w:xpath="/ns1:coreProperties[1]/ns1:category[1]" w:storeItemID="{6C3C8BC8-F283-45AE-878A-BAB7291924A1}"/>
-        <w:alias w:val="Owner 2 Name"/>
-      </w:sdtPr>
-      <w:sdtContent>
-        <w:p>
-          <w:pPr>
-            <w:pStyle w:val="Normal"/>
-            <w:spacing w:lineRule="auto" w:line="240" w:before="0" w:after="0"/>
-            <w:ind w:left="720" w:hanging="0"/>
-            <w:rPr/>
-          </w:pPr>
-          <w:sdt>
-            <w:sdtPr>
-              <w:text/>
-              <w:dataBinding w:prefixMappings="xmlns:ns0='http://schemas.microsoft.com/office/2006/coverPageProps' " w:xpath="/ns0:CoverPageProperties[1]/ns0:Abstract[1]" w:storeItemID="{55AF091B-3C7A-41E3-B477-F2FDAA23CFDA}"/>
-              <w:alias w:val="Owner 1 Name"/>
-            </w:sdtPr>
-            <w:sdtContent>
-              <w:r>
-                <w:rPr>
-                  <w:rStyle w:val="PlaceholderText"/>
-                  <w:rFonts w:cs="Times New Roman" w:ascii="Times New Roman" w:hAnsi="Times New Roman"/>
-                  <w:bCs/>
-                  <w:color w:val="auto"/>
-                  <w:sz w:val="24"/>
-                  <w:szCs w:val="24"/>
-                </w:rPr>
-                <w:t>{job.owner.address.street}</w:t>
-              </w:r>
-            </w:sdtContent>
-          </w:sdt>
-        </w:p>
-        <w:p>
-          <w:pPr>
-            <w:pStyle w:val="Normal"/>
-            <w:spacing w:lineRule="auto" w:line="240" w:before="0" w:after="0"/>
-            <w:ind w:left="720" w:hanging="0"/>
-            <w:rPr/>
-          </w:pPr>
-          <w:sdt>
-            <w:sdtPr>
-              <w:text/>
-              <w:dataBinding w:prefixMappings="xmlns:ns0='http://schemas.microsoft.com/office/2006/coverPageProps' " w:xpath="/ns0:CoverPageProperties[1]/ns0:Abstract[1]" w:storeItemID="{55AF091B-3C7A-41E3-B477-F2FDAA23CFDA}"/>
-              <w:alias w:val="Owner 1 Name"/>
-            </w:sdtPr>
-            <w:sdtContent>
-              <w:r>
-                <w:rPr>
-                  <w:rStyle w:val="PlaceholderText"/>
-                  <w:rFonts w:cs="Times New Roman" w:ascii="Times New Roman" w:hAnsi="Times New Roman"/>
-                  <w:bCs/>
-                  <w:color w:val="auto"/>
-                  <w:sz w:val="24"/>
-                  <w:szCs w:val="24"/>
-                </w:rPr>
-                <w:t>{job.owner.address.city}, {job.owner.address.state} {job.owner.address.zipcode}</w:t>
-              </w:r>
-            </w:sdtContent>
-          </w:sdt>
-        </w:p>
-      </w:sdtContent>
-    </w:sdt>
+    <w:p>
+      <w:pPr>
+        <w:pStyle w:val="Normal"/>
+        <w:spacing w:lineRule="auto" w:line="240" w:before="0" w:after="0"/>
+        <w:ind w:left="720" w:hanging="0"/>
+        <w:rPr/>
+      </w:pPr>
+      <w:sdt>
+        <w:sdtPr>
+          <w:text/>
+          <w:dataBinding w:prefixMappings="xmlns:ns0='http://purl.org/dc/elements/1.1/' xmlns:ns1='http://schemas.openxmlformats.org/package/2006/metadata/core-properties' " w:xpath="/ns1:coreProperties[1]/ns1:category[1]" w:storeItemID="{6C3C8BC8-F283-45AE-878A-BAB7291924A1}"/>
+          <w:alias w:val="Owner 2 Name"/>
+        </w:sdtPr>
+        <w:sdtContent>
+          <w:r>
+            <w:rPr>
+              <w:rStyle w:val="PlaceholderText"/>
+              <w:rFonts w:cs="Times New Roman" w:ascii="Times New Roman" w:hAnsi="Times New Roman"/>
+              <w:bCs/>
+              <w:color w:val="auto"/>
+              <w:sz w:val="24"/>
+              <w:szCs w:val="24"/>
+            </w:rPr>
+            <w:t>{job.owner.address.street}</w:t>
+          </w:r>
+        </w:sdtContent>
+      </w:sdt>
+    </w:p>
+    <w:p>
+      <w:pPr>
+        <w:pStyle w:val="Normal"/>
+        <w:spacing w:lineRule="auto" w:line="240" w:before="0" w:after="0"/>
+        <w:ind w:left="720" w:hanging="0"/>
+        <w:rPr/>
+      </w:pPr>
+      <w:sdt>
+        <w:sdtPr>
+          <w:text/>
+          <w:dataBinding w:prefixMappings="xmlns:ns0='http://schemas.microsoft.com/office/2006/coverPageProps' " w:xpath="/ns0:CoverPageProperties[1]/ns0:Abstract[1]" w:storeItemID="{55AF091B-3C7A-41E3-B477-F2FDAA23CFDA}"/>
+          <w:alias w:val="Owner 1 Name"/>
+        </w:sdtPr>
+        <w:sdtContent>
+          <w:r>
+            <w:rPr>
+              <w:rStyle w:val="PlaceholderText"/>
+              <w:rFonts w:cs="Times New Roman" w:ascii="Times New Roman" w:hAnsi="Times New Roman"/>
+              <w:bCs/>
+              <w:color w:val="auto"/>
+              <w:sz w:val="24"/>
+              <w:szCs w:val="24"/>
+            </w:rPr>
+            <w:t>{job.owner.address.city}, {job.owner.address.state} {job.owner.address.zipcode}</w:t>
+          </w:r>
+        </w:sdtContent>
+      </w:sdt>
+    </w:p>
     <w:p>
       <w:pPr>
         <w:pStyle w:val="Normal"/>
@@ -523,12 +495,7 @@
       <w:pPr>
         <w:pStyle w:val="Normal"/>
         <w:spacing w:lineRule="auto" w:line="240" w:before="0" w:after="0"/>
-        <w:rPr>
-          <w:rFonts w:ascii="Times New Roman" w:hAnsi="Times New Roman" w:cs="Times New Roman"/>
-          <w:color w:val="000000"/>
-          <w:sz w:val="24"/>
-          <w:szCs w:val="24"/>
-        </w:rPr>
+        <w:rPr/>
       </w:pPr>
       <w:r>
         <w:rPr>
@@ -538,8 +505,38 @@
           <w:szCs w:val="24"/>
         </w:rPr>
         <w:tab/>
-        <w:t>Remove and replace asphalt shingles.</w:t>
-      </w:r>
+      </w:r>
+      <w:sdt>
+        <w:sdtPr>
+          <w:text/>
+          <w:dataBinding w:prefixMappings="xmlns:ns0='http://schemas.microsoft.com/office/2006/coverPageProps' " w:xpath="/ns0:CoverPageProperties[1]/ns0:Abstract[1]" w:storeItemID="{55AF091B-3C7A-41E3-B477-F2FDAA23CFDA}"/>
+          <w:alias w:val="Owner 1 Name"/>
+        </w:sdtPr>
+        <w:sdtContent>
+          <w:r>
+            <w:rPr>
+              <w:rStyle w:val="PlaceholderText"/>
+              <w:rFonts w:cs="Times New Roman" w:ascii="Times New Roman" w:hAnsi="Times New Roman"/>
+              <w:bCs/>
+              <w:color w:val="auto"/>
+              <w:sz w:val="24"/>
+              <w:szCs w:val="24"/>
+            </w:rPr>
+            <w:t>{</w:t>
+          </w:r>
+          <w:r>
+            <w:rPr>
+              <w:rStyle w:val="PlaceholderText"/>
+              <w:rFonts w:cs="Times New Roman" w:ascii="Times New Roman" w:hAnsi="Times New Roman"/>
+              <w:bCs/>
+              <w:color w:val="auto"/>
+              <w:sz w:val="24"/>
+              <w:szCs w:val="24"/>
+            </w:rPr>
+            <w:t>#job.description}{job.description}{/job.description}</w:t>
+          </w:r>
+        </w:sdtContent>
+      </w:sdt>
     </w:p>
     <w:p>
       <w:pPr>
@@ -810,12 +807,7 @@
         <w:pStyle w:val="Normal"/>
         <w:spacing w:lineRule="auto" w:line="360" w:before="0" w:after="0"/>
         <w:ind w:left="720" w:hanging="720"/>
-        <w:rPr>
-          <w:rFonts w:ascii="Times New Roman" w:hAnsi="Times New Roman" w:cs="Times New Roman"/>
-          <w:color w:val="000000"/>
-          <w:sz w:val="24"/>
-          <w:szCs w:val="24"/>
-        </w:rPr>
+        <w:rPr/>
       </w:pPr>
       <w:r>
         <w:rPr>
@@ -836,7 +828,97 @@
           <w:sz w:val="24"/>
           <w:szCs w:val="24"/>
         </w:rPr>
-        <w:t>The Owner agrees to purchase and the Contractor agrees to construct the above-mentioned Project with fixtures attached thereto in ___________________, County of Brevard and State of Florida, according to this Contract, the attached Estimate, attached Specifications and future agreed upon Change Orders as specified in Article 8.</w:t>
+        <w:t>The Owner agrees to purchase and the Contractor agrees to construct the above-mentioned Project with fixtures attached thereto in {#job.project.</w:t>
+      </w:r>
+      <w:r>
+        <w:rPr>
+          <w:rFonts w:cs="Times New Roman" w:ascii="Times New Roman" w:hAnsi="Times New Roman"/>
+          <w:color w:val="000000"/>
+          <w:sz w:val="24"/>
+          <w:szCs w:val="24"/>
+        </w:rPr>
+        <w:t>address</w:t>
+      </w:r>
+      <w:r>
+        <w:rPr>
+          <w:rFonts w:cs="Times New Roman" w:ascii="Times New Roman" w:hAnsi="Times New Roman"/>
+          <w:color w:val="000000"/>
+          <w:sz w:val="24"/>
+          <w:szCs w:val="24"/>
+        </w:rPr>
+        <w:t>.city}{job.project.</w:t>
+      </w:r>
+      <w:r>
+        <w:rPr>
+          <w:rFonts w:cs="Times New Roman" w:ascii="Times New Roman" w:hAnsi="Times New Roman"/>
+          <w:color w:val="000000"/>
+          <w:sz w:val="24"/>
+          <w:szCs w:val="24"/>
+        </w:rPr>
+        <w:t>address.</w:t>
+      </w:r>
+      <w:r>
+        <w:rPr>
+          <w:rFonts w:cs="Times New Roman" w:ascii="Times New Roman" w:hAnsi="Times New Roman"/>
+          <w:color w:val="000000"/>
+          <w:sz w:val="24"/>
+          <w:szCs w:val="24"/>
+        </w:rPr>
+        <w:t>city}{/job.project.</w:t>
+      </w:r>
+      <w:r>
+        <w:rPr>
+          <w:rFonts w:cs="Times New Roman" w:ascii="Times New Roman" w:hAnsi="Times New Roman"/>
+          <w:color w:val="000000"/>
+          <w:sz w:val="24"/>
+          <w:szCs w:val="24"/>
+        </w:rPr>
+        <w:t>address</w:t>
+      </w:r>
+      <w:r>
+        <w:rPr>
+          <w:rFonts w:cs="Times New Roman" w:ascii="Times New Roman" w:hAnsi="Times New Roman"/>
+          <w:color w:val="000000"/>
+          <w:sz w:val="24"/>
+          <w:szCs w:val="24"/>
+        </w:rPr>
+        <w:t>.city}{^job.project.</w:t>
+      </w:r>
+      <w:r>
+        <w:rPr>
+          <w:rFonts w:cs="Times New Roman" w:ascii="Times New Roman" w:hAnsi="Times New Roman"/>
+          <w:color w:val="000000"/>
+          <w:sz w:val="24"/>
+          <w:szCs w:val="24"/>
+        </w:rPr>
+        <w:t>address</w:t>
+      </w:r>
+      <w:r>
+        <w:rPr>
+          <w:rFonts w:cs="Times New Roman" w:ascii="Times New Roman" w:hAnsi="Times New Roman"/>
+          <w:color w:val="000000"/>
+          <w:sz w:val="24"/>
+          <w:szCs w:val="24"/>
+        </w:rPr>
+        <w:t>.city}______________{/job.project.</w:t>
+      </w:r>
+      <w:r>
+        <w:rPr>
+          <w:rFonts w:cs="Times New Roman" w:ascii="Times New Roman" w:hAnsi="Times New Roman"/>
+          <w:color w:val="000000"/>
+          <w:sz w:val="24"/>
+          <w:szCs w:val="24"/>
+        </w:rPr>
+        <w:t>address</w:t>
+      </w:r>
+      <w:r>
+        <w:rPr>
+          <w:rFonts w:cs="Times New Roman" w:ascii="Times New Roman" w:hAnsi="Times New Roman"/>
+          <w:color w:val="000000"/>
+          <w:sz w:val="24"/>
+          <w:szCs w:val="24"/>
+        </w:rPr>
+        <w:t>.city}, County of Brevard and State of Florida, according to this Contract, the attached Estimate, attached Specifications and future agreed upon Change Orders as specified in Article 8.</w:t>
       </w:r>
     </w:p>
     <w:p>
@@ -1068,12 +1150,7 @@
             <w:pPr>
               <w:pStyle w:val="Normal"/>
               <w:spacing w:lineRule="auto" w:line="360" w:before="0" w:after="0"/>
-              <w:rPr>
-                <w:rFonts w:ascii="Times New Roman" w:hAnsi="Times New Roman" w:cs="Times New Roman"/>
-                <w:color w:val="000000"/>
-                <w:sz w:val="24"/>
-                <w:szCs w:val="24"/>
-              </w:rPr>
+              <w:rPr/>
             </w:pPr>
             <w:r>
               <w:rPr>
@@ -1082,7 +1159,7 @@
                 <w:sz w:val="24"/>
                 <w:szCs w:val="24"/>
               </w:rPr>
-              <w:t xml:space="preserve">N/A </w:t>
+              <w:t>{#job.project.plans}{description}</w:t>
             </w:r>
           </w:p>
         </w:tc>
@@ -1110,6 +1187,7 @@
                 <w:sz w:val="24"/>
                 <w:szCs w:val="24"/>
               </w:rPr>
+              <w:t>{consultant}</w:t>
             </w:r>
           </w:p>
         </w:tc>
@@ -1137,6 +1215,7 @@
                 <w:sz w:val="24"/>
                 <w:szCs w:val="24"/>
               </w:rPr>
+              <w:t>{origination_date | date}</w:t>
             </w:r>
           </w:p>
         </w:tc>
@@ -1164,6 +1243,7 @@
                 <w:sz w:val="24"/>
                 <w:szCs w:val="24"/>
               </w:rPr>
+              <w:t>{revision_date | date}{/job.project.plans}</w:t>
             </w:r>
           </w:p>
         </w:tc>
@@ -1200,12 +1280,7 @@
         <w:pStyle w:val="Normal"/>
         <w:spacing w:lineRule="auto" w:line="360" w:before="0" w:after="0"/>
         <w:ind w:left="720" w:hanging="0"/>
-        <w:rPr>
-          <w:rFonts w:ascii="Times New Roman" w:hAnsi="Times New Roman" w:cs="Times New Roman"/>
-          <w:color w:val="000000"/>
-          <w:sz w:val="24"/>
-          <w:szCs w:val="24"/>
-        </w:rPr>
+        <w:rPr/>
       </w:pPr>
       <w:r>
         <w:rPr>
@@ -1226,7 +1301,7 @@
           <w:sz w:val="24"/>
           <w:szCs w:val="24"/>
         </w:rPr>
-        <w:t>1.2 Construction Estimate dated ___________, 20__ attached hereto.</w:t>
+        <w:t>1.2 Construction Estimate dated {#job.project.estimate_date}{job.project.estimate_date  | long_date}{/job.project.estimate_date}{^job.project.estimate_date}______________, 20__{/job.project.estimate_date} attached hereto.</w:t>
       </w:r>
     </w:p>
     <w:p>
@@ -1256,12 +1331,7 @@
         <w:pStyle w:val="Normal"/>
         <w:spacing w:lineRule="auto" w:line="360" w:before="0" w:after="0"/>
         <w:ind w:left="720" w:hanging="0"/>
-        <w:rPr>
-          <w:rFonts w:ascii="Times New Roman" w:hAnsi="Times New Roman" w:cs="Times New Roman"/>
-          <w:color w:val="000000"/>
-          <w:sz w:val="24"/>
-          <w:szCs w:val="24"/>
-        </w:rPr>
+        <w:rPr/>
       </w:pPr>
       <w:r>
         <w:rPr>
@@ -1282,7 +1352,7 @@
           <w:sz w:val="24"/>
           <w:szCs w:val="24"/>
         </w:rPr>
-        <w:t>1.3 Specifications dated ___________, 20__ attached hereto.</w:t>
+        <w:t>1.3 Specifications dated {#job.project.specification_date}{job.project.specification_date  | long_date}{/job.project.specification_date}{^job.project.specification_date}______________, 20__{/job.project.specification_date} attached hereto.</w:t>
       </w:r>
     </w:p>
     <w:p>
@@ -1387,12 +1457,7 @@
         <w:pStyle w:val="Normal"/>
         <w:spacing w:lineRule="auto" w:line="360" w:before="0" w:after="0"/>
         <w:ind w:left="720" w:hanging="720"/>
-        <w:rPr>
-          <w:rFonts w:ascii="Times New Roman" w:hAnsi="Times New Roman" w:cs="Times New Roman"/>
-          <w:color w:val="000000"/>
-          <w:sz w:val="24"/>
-          <w:szCs w:val="24"/>
-        </w:rPr>
+        <w:rPr/>
       </w:pPr>
       <w:r>
         <w:rPr>
@@ -1413,7 +1478,7 @@
           <w:sz w:val="24"/>
           <w:szCs w:val="24"/>
         </w:rPr>
-        <w:t>The approximate commencement date of the Project shall be ______________ or within seven</w:t>
+        <w:t>The approximate commencement date of the Project shall be {#job.project.commencement_date}{job.project.commencement_date  | long_date}{/job.project.commencement_date}{^job.project.commencement_date}______________{/job.project.commencement_date} or within seven</w:t>
       </w:r>
       <w:r>
         <w:rPr>
@@ -1422,7 +1487,25 @@
           <w:sz w:val="24"/>
           <w:szCs w:val="24"/>
         </w:rPr>
-        <w:t xml:space="preserve"> days after the County issues a permit, whichever is later, and the project should take approximately ______ working days to complete</w:t>
+        <w:t xml:space="preserve"> days after the County issues a permit, whichever is later, and the project should take approximately </w:t>
+      </w:r>
+      <w:r>
+        <w:rPr>
+          <w:rFonts w:cs="Times New Roman" w:ascii="Times New Roman" w:hAnsi="Times New Roman"/>
+          <w:color w:val="000000"/>
+          <w:sz w:val="24"/>
+          <w:szCs w:val="24"/>
+        </w:rPr>
+        <w:t>{#job.project.approx_working_days}{job.project.approx_working_days | string_and_number}{/job.project.approx_working_days}{^job.project.approx_working_days}________{/job.project.approx_working_days}</w:t>
+      </w:r>
+      <w:r>
+        <w:rPr>
+          <w:rFonts w:cs="Times New Roman" w:ascii="Times New Roman" w:hAnsi="Times New Roman"/>
+          <w:color w:val="000000" w:themeColor="text1"/>
+          <w:sz w:val="24"/>
+          <w:szCs w:val="24"/>
+        </w:rPr>
+        <w:t xml:space="preserve"> working days to complete</w:t>
       </w:r>
       <w:r>
         <w:rPr>
@@ -1536,54 +1619,7 @@
           <w:sz w:val="24"/>
           <w:szCs w:val="24"/>
         </w:rPr>
-        <w:t xml:space="preserve">The Contract price of the Project shall be set at the sum of </w:t>
-      </w:r>
-      <w:r>
-        <w:rPr>
-          <w:rFonts w:cs="Times New Roman" w:ascii="Times New Roman" w:hAnsi="Times New Roman"/>
-          <w:color w:val="000000"/>
-          <w:sz w:val="24"/>
-          <w:szCs w:val="24"/>
-        </w:rPr>
-        <w:t xml:space="preserve"> ContractPrice \*dollartext \* Caps</w:t>
-      </w:r>
-      <w:r>
-        <w:rPr>
-          <w:rFonts w:cs="Times New Roman" w:ascii="Times New Roman" w:hAnsi="Times New Roman"/>
-          <w:color w:val="000000"/>
-          <w:sz w:val="24"/>
-          <w:szCs w:val="24"/>
-        </w:rPr>
-        <w:t xml:space="preserve"> Dollars</w:t>
-      </w:r>
-      <w:r>
-        <w:rPr>
-          <w:rFonts w:cs="Times New Roman" w:ascii="Times New Roman" w:hAnsi="Times New Roman"/>
-          <w:bCs/>
-          <w:sz w:val="24"/>
-          <w:szCs w:val="24"/>
-        </w:rPr>
-        <w:t>, ( $</w:t>
-      </w:r>
-      <w:bookmarkStart w:id="0" w:name="ContractPrice"/>
-      <w:r>
-        <w:rPr>
-          <w:rFonts w:cs="Times New Roman" w:ascii="Times New Roman" w:hAnsi="Times New Roman"/>
-          <w:bCs/>
-          <w:sz w:val="24"/>
-          <w:szCs w:val="24"/>
-        </w:rPr>
-        <w:t xml:space="preserve">14,051.58 </w:t>
-      </w:r>
-      <w:bookmarkEnd w:id="0"/>
-      <w:r>
-        <w:rPr>
-          <w:rFonts w:cs="Times New Roman" w:ascii="Times New Roman" w:hAnsi="Times New Roman"/>
-          <w:bCs/>
-          <w:sz w:val="24"/>
-          <w:szCs w:val="24"/>
-        </w:rPr>
-        <w:t>)</w:t>
+        <w:t>The Contract price of the Project shall be set at the sum of {#job.project.price}{job.project.price | string_and_dollars}{/job.project.price}{^job.project.price}______________________________________{/job.project.price}</w:t>
       </w:r>
       <w:r>
         <w:rPr>
@@ -1651,82 +1687,25 @@
         </w:rPr>
         <w:t>The Owner and the Contractor acknowledge that the Owner will pay</w:t>
       </w:r>
-      <w:bookmarkStart w:id="1" w:name="DepositPercent"/>
-      <w:r>
-        <w:rPr>
-          <w:rFonts w:cs="Times New Roman" w:ascii="Times New Roman" w:hAnsi="Times New Roman"/>
-          <w:color w:val="000000"/>
-          <w:sz w:val="24"/>
-          <w:szCs w:val="24"/>
-        </w:rPr>
-        <w:t xml:space="preserve"> 15% </w:t>
-      </w:r>
-      <w:bookmarkEnd w:id="1"/>
-      <w:r>
-        <w:rPr>
-          <w:rFonts w:cs="Times New Roman" w:ascii="Times New Roman" w:hAnsi="Times New Roman"/>
-          <w:color w:val="000000"/>
-          <w:sz w:val="24"/>
-          <w:szCs w:val="24"/>
-        </w:rPr>
-        <w:t xml:space="preserve">of the Contract Price, a sum of </w:t>
-      </w:r>
-      <w:r>
-        <w:rPr>
-          <w:rFonts w:cs="Times New Roman" w:ascii="Times New Roman" w:hAnsi="Times New Roman"/>
-          <w:color w:val="000000"/>
-          <w:sz w:val="24"/>
-          <w:szCs w:val="24"/>
-        </w:rPr>
-        <w:t xml:space="preserve"> DepositAmt \*dollartext \*Caps</w:t>
-      </w:r>
-      <w:r>
-        <w:rPr>
-          <w:rFonts w:cs="Times New Roman" w:ascii="Times New Roman" w:hAnsi="Times New Roman"/>
-          <w:bCs/>
-          <w:sz w:val="24"/>
-          <w:szCs w:val="24"/>
-        </w:rPr>
-        <w:t>,</w:t>
-      </w:r>
-      <w:r>
-        <w:rPr>
-          <w:rFonts w:cs="Times New Roman" w:ascii="Times New Roman" w:hAnsi="Times New Roman"/>
-          <w:b/>
-          <w:bCs/>
-          <w:sz w:val="24"/>
-          <w:szCs w:val="24"/>
-        </w:rPr>
-        <w:t xml:space="preserve"> </w:t>
-      </w:r>
-      <w:r>
-        <w:rPr>
-          <w:rFonts w:cs="Times New Roman" w:ascii="Times New Roman" w:hAnsi="Times New Roman"/>
-          <w:bCs/>
-          <w:sz w:val="24"/>
-          <w:szCs w:val="24"/>
-        </w:rPr>
-        <w:t>(</w:t>
-      </w:r>
-      <w:bookmarkStart w:id="2" w:name="DepositAmt"/>
-      <w:r>
-        <w:rPr>
-          <w:rFonts w:cs="Times New Roman" w:ascii="Times New Roman" w:hAnsi="Times New Roman"/>
-          <w:color w:val="000000"/>
-          <w:sz w:val="24"/>
-          <w:szCs w:val="24"/>
-        </w:rPr>
-        <w:t xml:space="preserve"> Round(ContractPrice*DepositPercent,0) \# "$#,##0.00;($#,##0.00)"</w:t>
-      </w:r>
-      <w:bookmarkEnd w:id="2"/>
-      <w:r>
-        <w:rPr>
-          <w:rFonts w:cs="Times New Roman" w:ascii="Times New Roman" w:hAnsi="Times New Roman"/>
-          <w:bCs/>
-          <w:sz w:val="24"/>
-          <w:szCs w:val="24"/>
-        </w:rPr>
-        <w:t>)</w:t>
+      <w:bookmarkStart w:id="0" w:name="DepositPercent"/>
+      <w:r>
+        <w:rPr>
+          <w:rFonts w:cs="Times New Roman" w:ascii="Times New Roman" w:hAnsi="Times New Roman"/>
+          <w:color w:val="000000"/>
+          <w:sz w:val="24"/>
+          <w:szCs w:val="24"/>
+        </w:rPr>
+        <w:t xml:space="preserve"> {#job.project.down_payment.percentage}{job.project.down_payment.percentage}%{/job.project.down_payment.percentage}{^job.project.down_payment.percentage}___%{/job.project.down_payment.percentage} </w:t>
+      </w:r>
+      <w:bookmarkEnd w:id="0"/>
+      <w:r>
+        <w:rPr>
+          <w:rFonts w:cs="Times New Roman" w:ascii="Times New Roman" w:hAnsi="Times New Roman"/>
+          <w:color w:val="000000"/>
+          <w:sz w:val="24"/>
+          <w:szCs w:val="24"/>
+        </w:rPr>
+        <w:t>of the Contract Price, a sum of {#job.project.down_payment.percentage}{job.project.down_payment.percentage / 100 * job.project.price | string_and_dollars}{/job.project.down_payment.percentage}{^job.project.down_payment.percentage}______________________________________{/job.project.down_payment.percentage}</w:t>
       </w:r>
       <w:r>
         <w:rPr>
@@ -4871,57 +4850,7 @@
           <w:sz w:val="24"/>
           <w:szCs w:val="24"/>
         </w:rPr>
-        <w:t xml:space="preserve">our hand and seal on this ______ day of </w:t>
-      </w:r>
-      <w:r>
-        <w:rPr>
-          <w:rFonts w:cs="Times New Roman" w:ascii="Times New Roman" w:hAnsi="Times New Roman"/>
-          <w:color w:val="000000"/>
-          <w:sz w:val="24"/>
-          <w:szCs w:val="24"/>
-        </w:rPr>
-        <w:fldChar w:fldCharType="begin"/>
-      </w:r>
-      <w:r>
-        <w:rPr>
-          <w:sz w:val="24"/>
-          <w:szCs w:val="24"/>
-          <w:rFonts w:cs="Times New Roman" w:ascii="Times New Roman" w:hAnsi="Times New Roman"/>
-        </w:rPr>
-        <w:instrText> DATE \@"MMMM\ d', 'yyyy" </w:instrText>
-      </w:r>
-      <w:r>
-        <w:rPr>
-          <w:sz w:val="24"/>
-          <w:szCs w:val="24"/>
-          <w:rFonts w:cs="Times New Roman" w:ascii="Times New Roman" w:hAnsi="Times New Roman"/>
-        </w:rPr>
-        <w:fldChar w:fldCharType="separate"/>
-      </w:r>
-      <w:r>
-        <w:rPr>
-          <w:sz w:val="24"/>
-          <w:szCs w:val="24"/>
-          <w:rFonts w:cs="Times New Roman" w:ascii="Times New Roman" w:hAnsi="Times New Roman"/>
-        </w:rPr>
-        <w:t>January 16, 2019</w:t>
-      </w:r>
-      <w:r>
-        <w:rPr>
-          <w:sz w:val="24"/>
-          <w:szCs w:val="24"/>
-          <w:rFonts w:cs="Times New Roman" w:ascii="Times New Roman" w:hAnsi="Times New Roman"/>
-        </w:rPr>
-        <w:fldChar w:fldCharType="end"/>
-      </w:r>
-      <w:r>
-        <w:rPr>
-          <w:rFonts w:cs="Times New Roman" w:ascii="Times New Roman" w:hAnsi="Times New Roman"/>
-          <w:color w:val="000000"/>
-          <w:sz w:val="24"/>
-          <w:szCs w:val="24"/>
-        </w:rPr>
-        <w:t>.</w:t>
+        <w:t>our hand and seal on this {today | day_of_month_and_year}.</w:t>
       </w:r>
     </w:p>
     <w:p>
@@ -4959,7 +4888,7 @@
         <w:tblInd w:w="0" w:type="dxa"/>
         <w:tblCellMar>
           <w:top w:w="0" w:type="dxa"/>
-          <w:left w:w="108" w:type="dxa"/>
+          <w:left w:w="133" w:type="dxa"/>
           <w:bottom w:w="0" w:type="dxa"/>
           <w:right w:w="108" w:type="dxa"/>
         </w:tblCellMar>
@@ -5258,7 +5187,10 @@
               <w:keepLines/>
               <w:spacing w:lineRule="auto" w:line="360" w:before="0" w:after="0"/>
               <w:rPr>
+                <w:rStyle w:val="PlaceholderText"/>
                 <w:rFonts w:ascii="Times New Roman" w:hAnsi="Times New Roman" w:cs="Times New Roman"/>
+                <w:bCs/>
+                <w:color w:val="auto"/>
                 <w:sz w:val="24"/>
                 <w:szCs w:val="24"/>
               </w:rPr>
@@ -5286,37 +5218,36 @@
             </w:tcBorders>
             <w:shd w:fill="auto" w:val="clear"/>
           </w:tcPr>
-          <w:sdt>
-            <w:sdtPr>
-              <w:text/>
-              <w:id w:val="1517491015"/>
-              <w:dataBinding w:prefixMappings="xmlns:ns0='http://schemas.microsoft.com/office/2006/coverPageProps' " w:xpath="/ns0:CoverPageProperties[1]/ns0:Abstract[1]" w:storeItemID="{55AF091B-3C7A-41E3-B477-F2FDAA23CFDA}"/>
-              <w:alias w:val="Abstract"/>
-            </w:sdtPr>
-            <w:sdtContent>
-              <w:p>
-                <w:pPr>
-                  <w:pStyle w:val="Normal"/>
-                  <w:keepNext w:val="true"/>
-                  <w:keepLines/>
-                  <w:spacing w:lineRule="auto" w:line="240" w:before="0" w:after="0"/>
-                  <w:rPr>
-                    <w:rFonts w:ascii="Times New Roman" w:hAnsi="Times New Roman" w:cs="Times New Roman"/>
-                    <w:color w:val="000000"/>
-                    <w:sz w:val="24"/>
-                    <w:szCs w:val="24"/>
-                    <w:lang w:val="en"/>
-                  </w:rPr>
-                </w:pPr>
+          <w:p>
+            <w:pPr>
+              <w:pStyle w:val="Normal"/>
+              <w:keepNext w:val="true"/>
+              <w:keepLines/>
+              <w:spacing w:lineRule="auto" w:line="240" w:before="0" w:after="0"/>
+              <w:rPr/>
+            </w:pPr>
+            <w:sdt>
+              <w:sdtPr>
+                <w:text/>
+                <w:dataBinding w:prefixMappings="xmlns:ns0='http://schemas.microsoft.com/office/2006/coverPageProps' " w:xpath="/ns0:CoverPageProperties[1]/ns0:Abstract[1]" w:storeItemID="{55AF091B-3C7A-41E3-B477-F2FDAA23CFDA}"/>
+                <w:alias w:val="Abstract"/>
+              </w:sdtPr>
+              <w:sdtContent>
                 <w:r>
                   <w:rPr>
                     <w:rStyle w:val="PlaceholderText"/>
+                    <w:rFonts w:eastAsia="Calibri" w:cs="Times New Roman" w:ascii="Times New Roman" w:hAnsi="Times New Roman" w:eastAsiaTheme="minorHAnsi"/>
+                    <w:color w:val="auto"/>
+                    <w:kern w:val="0"/>
+                    <w:sz w:val="24"/>
+                    <w:szCs w:val="24"/>
+                    <w:lang w:val="en-US" w:eastAsia="en-US" w:bidi="ar-SA"/>
                   </w:rPr>
-                  <w:t>[Abstract]</w:t>
+                  <w:t>{job.owner.name.full}</w:t>
                 </w:r>
-              </w:p>
-            </w:sdtContent>
-          </w:sdt>
+              </w:sdtContent>
+            </w:sdt>
+          </w:p>
         </w:tc>
       </w:tr>
       <w:tr>
@@ -5374,9 +5305,9 @@
           <w:sdt>
             <w:sdtPr>
               <w:text/>
-              <w:id w:val="1839139755"/>
-              <w:dataBinding w:prefixMappings="xmlns:ns0='http://schemas.microsoft.com/office/2006/coverPageProps' " w:xpath="/ns0:CoverPageProperties[1]/ns0:CompanyAddress[1]" w:storeItemID="{55AF091B-3C7A-41E3-B477-F2FDAA23CFDA}"/>
-              <w:alias w:val="Company Address"/>
+              <w:id w:val="418088846"/>
+              <w:dataBinding w:prefixMappings="xmlns:ns0='http://schemas.microsoft.com/office/2006/coverPageProps' " w:xpath="/ns0:CoverPageProperties[1]/ns0:Abstract[1]" w:storeItemID="{55AF091B-3C7A-41E3-B477-F2FDAA23CFDA}"/>
+              <w:alias w:val="Abstract"/>
             </w:sdtPr>
             <w:sdtContent>
               <w:p>
@@ -5385,19 +5316,19 @@
                   <w:keepNext w:val="true"/>
                   <w:keepLines/>
                   <w:spacing w:lineRule="auto" w:line="240" w:before="0" w:after="0"/>
-                  <w:rPr>
-                    <w:rFonts w:ascii="Times New Roman" w:hAnsi="Times New Roman" w:cs="Times New Roman"/>
-                    <w:color w:val="000000"/>
-                    <w:sz w:val="24"/>
-                    <w:szCs w:val="24"/>
-                    <w:lang w:val="en"/>
-                  </w:rPr>
+                  <w:rPr/>
                 </w:pPr>
                 <w:r>
                   <w:rPr>
                     <w:rStyle w:val="PlaceholderText"/>
+                    <w:rFonts w:eastAsia="Calibri" w:cs="Times New Roman" w:ascii="Times New Roman" w:hAnsi="Times New Roman" w:eastAsiaTheme="minorHAnsi"/>
+                    <w:color w:val="auto"/>
+                    <w:kern w:val="0"/>
+                    <w:sz w:val="24"/>
+                    <w:szCs w:val="24"/>
+                    <w:lang w:val="en-US" w:eastAsia="en-US" w:bidi="ar-SA"/>
                   </w:rPr>
-                  <w:t>[Company Address]</w:t>
+                  <w:t>{job.owner.address.street}</w:t>
                 </w:r>
               </w:p>
             </w:sdtContent>
@@ -5463,9 +5394,9 @@
           <w:sdt>
             <w:sdtPr>
               <w:text/>
-              <w:id w:val="863693350"/>
-              <w:dataBinding w:prefixMappings="xmlns:ns0='http://schemas.openxmlformats.org/officeDocument/2006/extended-properties' " w:xpath="/ns0:Properties[1]/ns0:Company[1]" w:storeItemID="{6668398D-A668-4E3E-A5EB-62B293D839F1}"/>
-              <w:alias w:val="Company"/>
+              <w:id w:val="1642881064"/>
+              <w:dataBinding w:prefixMappings="xmlns:ns0='http://schemas.microsoft.com/office/2006/coverPageProps' " w:xpath="/ns0:CoverPageProperties[1]/ns0:Abstract[1]" w:storeItemID="{55AF091B-3C7A-41E3-B477-F2FDAA23CFDA}"/>
+              <w:alias w:val="Abstract"/>
             </w:sdtPr>
             <w:sdtContent>
               <w:p>
@@ -5474,19 +5405,19 @@
                   <w:keepNext w:val="true"/>
                   <w:keepLines/>
                   <w:spacing w:lineRule="auto" w:line="240" w:before="0" w:after="0"/>
-                  <w:rPr>
-                    <w:rFonts w:ascii="Times New Roman" w:hAnsi="Times New Roman" w:cs="Times New Roman"/>
-                    <w:color w:val="000000"/>
-                    <w:sz w:val="24"/>
-                    <w:szCs w:val="24"/>
-                    <w:lang w:val="en"/>
-                  </w:rPr>
+                  <w:rPr/>
                 </w:pPr>
                 <w:r>
                   <w:rPr>
                     <w:rStyle w:val="PlaceholderText"/>
+                    <w:rFonts w:eastAsia="Calibri" w:cs="Times New Roman" w:ascii="Times New Roman" w:hAnsi="Times New Roman" w:eastAsiaTheme="minorHAnsi"/>
+                    <w:color w:val="auto"/>
+                    <w:kern w:val="0"/>
+                    <w:sz w:val="24"/>
+                    <w:szCs w:val="24"/>
+                    <w:lang w:val="en-US" w:eastAsia="en-US" w:bidi="ar-SA"/>
                   </w:rPr>
-                  <w:t>[Company]</w:t>
+                  <w:t>{job.owner.address.city}, {job.owner.address.state} {job.owner.address.zipcode}</w:t>
                 </w:r>
               </w:p>
             </w:sdtContent>
@@ -5678,15 +5609,7 @@
               <w:keepNext w:val="true"/>
               <w:keepLines/>
               <w:spacing w:lineRule="auto" w:line="360" w:before="0" w:after="0"/>
-              <w:rPr>
-                <w:rFonts w:ascii="Times New Roman" w:hAnsi="Times New Roman" w:cs="Times New Roman"/>
-                <w:b/>
-                <w:b/>
-                <w:bCs/>
-                <w:color w:val="000000"/>
-                <w:sz w:val="24"/>
-                <w:szCs w:val="24"/>
-              </w:rPr>
+              <w:rPr/>
             </w:pPr>
             <w:r>
               <w:rPr>
@@ -5757,7 +5680,7 @@
           <w:sdt>
             <w:sdtPr>
               <w:text/>
-              <w:id w:val="163234749"/>
+              <w:id w:val="1920929919"/>
               <w:dataBinding w:prefixMappings="xmlns:ns0='http://purl.org/dc/elements/1.1/' xmlns:ns1='http://schemas.openxmlformats.org/package/2006/metadata/core-properties' " w:xpath="/ns1:coreProperties[1]/ns1:category[1]" w:storeItemID="{6C3C8BC8-F283-45AE-878A-BAB7291924A1}"/>
               <w:alias w:val="Category"/>
             </w:sdtPr>
@@ -5842,7 +5765,7 @@
           <w:sdt>
             <w:sdtPr>
               <w:text/>
-              <w:id w:val="1632074289"/>
+              <w:id w:val="707819203"/>
               <w:dataBinding w:prefixMappings="xmlns:ns0='http://schemas.microsoft.com/office/2006/coverPageProps' " w:xpath="/ns0:CoverPageProperties[1]/ns0:CompanyAddress[1]" w:storeItemID="{55AF091B-3C7A-41E3-B477-F2FDAA23CFDA}"/>
               <w:alias w:val="Company Address"/>
             </w:sdtPr>
@@ -5927,7 +5850,7 @@
           <w:sdt>
             <w:sdtPr>
               <w:text/>
-              <w:id w:val="749925111"/>
+              <w:id w:val="1384403155"/>
               <w:dataBinding w:prefixMappings="xmlns:ns0='http://schemas.openxmlformats.org/officeDocument/2006/extended-properties' " w:xpath="/ns0:Properties[1]/ns0:Company[1]" w:storeItemID="{6668398D-A668-4E3E-A5EB-62B293D839F1}"/>
               <w:alias w:val="Company"/>
             </w:sdtPr>
@@ -6155,7 +6078,7 @@
         <w:szCs w:val="16"/>
         <w:rFonts w:ascii="Times New Roman" w:hAnsi="Times New Roman"/>
       </w:rPr>
-      <w:instrText> PAGE \* ARABIC </w:instrText>
+      <w:instrText> PAGE </w:instrText>
     </w:r>
     <w:r>
       <w:rPr>
@@ -6203,7 +6126,7 @@
         <w:szCs w:val="16"/>
         <w:rFonts w:ascii="Times New Roman" w:hAnsi="Times New Roman"/>
       </w:rPr>
-      <w:instrText> NUMPAGES \* ARABIC </w:instrText>
+      <w:instrText> NUMPAGES </w:instrText>
     </w:r>
     <w:r>
       <w:rPr>
@@ -6239,7 +6162,6 @@
     <w:rPrDefault>
       <w:rPr>
         <w:rFonts w:ascii="Calibri" w:hAnsi="Calibri" w:eastAsia="Calibri" w:cs="" w:asciiTheme="minorHAnsi" w:cstheme="minorBidi" w:eastAsiaTheme="minorHAnsi" w:hAnsiTheme="minorHAnsi"/>
-        <w:sz w:val="22"/>
         <w:szCs w:val="22"/>
         <w:lang w:val="en-US" w:eastAsia="en-US" w:bidi="ar-SA"/>
       </w:rPr>
@@ -6695,6 +6617,41 @@
   </w:style>
   <w:style w:type="character" w:styleId="ListLabel2">
     <w:name w:val="ListLabel 2"/>
+    <w:qFormat/>
+    <w:rPr>
+      <w:rFonts w:eastAsia="Calibri" w:eastAsiaTheme="minorHAnsi"/>
+    </w:rPr>
+  </w:style>
+  <w:style w:type="character" w:styleId="ListLabel3">
+    <w:name w:val="ListLabel 3"/>
+    <w:qFormat/>
+    <w:rPr>
+      <w:rFonts w:eastAsia="Calibri" w:eastAsiaTheme="minorHAnsi"/>
+    </w:rPr>
+  </w:style>
+  <w:style w:type="character" w:styleId="ListLabel4">
+    <w:name w:val="ListLabel 4"/>
+    <w:qFormat/>
+    <w:rPr>
+      <w:rFonts w:eastAsia="Calibri" w:eastAsiaTheme="minorHAnsi"/>
+    </w:rPr>
+  </w:style>
+  <w:style w:type="character" w:styleId="ListLabel5">
+    <w:name w:val="ListLabel 5"/>
+    <w:qFormat/>
+    <w:rPr>
+      <w:rFonts w:eastAsia="Calibri" w:eastAsiaTheme="minorHAnsi"/>
+    </w:rPr>
+  </w:style>
+  <w:style w:type="character" w:styleId="ListLabel6">
+    <w:name w:val="ListLabel 6"/>
+    <w:qFormat/>
+    <w:rPr>
+      <w:rFonts w:eastAsia="Calibri" w:eastAsiaTheme="minorHAnsi"/>
+    </w:rPr>
+  </w:style>
+  <w:style w:type="character" w:styleId="ListLabel7">
+    <w:name w:val="ListLabel 7"/>
     <w:qFormat/>
     <w:rPr>
       <w:rFonts w:eastAsia="Calibri" w:eastAsiaTheme="minorHAnsi"/>

</xml_diff>

<commit_message>
WIP - added project db fields and form
</commit_message>
<xml_diff>
--- a/server/contracts/templates/BCC Contract Template - v1.docx
+++ b/server/contracts/templates/BCC Contract Template - v1.docx
@@ -828,97 +828,7 @@
           <w:sz w:val="24"/>
           <w:szCs w:val="24"/>
         </w:rPr>
-        <w:t>The Owner agrees to purchase and the Contractor agrees to construct the above-mentioned Project with fixtures attached thereto in {#job.project.</w:t>
-      </w:r>
-      <w:r>
-        <w:rPr>
-          <w:rFonts w:cs="Times New Roman" w:ascii="Times New Roman" w:hAnsi="Times New Roman"/>
-          <w:color w:val="000000"/>
-          <w:sz w:val="24"/>
-          <w:szCs w:val="24"/>
-        </w:rPr>
-        <w:t>address</w:t>
-      </w:r>
-      <w:r>
-        <w:rPr>
-          <w:rFonts w:cs="Times New Roman" w:ascii="Times New Roman" w:hAnsi="Times New Roman"/>
-          <w:color w:val="000000"/>
-          <w:sz w:val="24"/>
-          <w:szCs w:val="24"/>
-        </w:rPr>
-        <w:t>.city}{job.project.</w:t>
-      </w:r>
-      <w:r>
-        <w:rPr>
-          <w:rFonts w:cs="Times New Roman" w:ascii="Times New Roman" w:hAnsi="Times New Roman"/>
-          <w:color w:val="000000"/>
-          <w:sz w:val="24"/>
-          <w:szCs w:val="24"/>
-        </w:rPr>
-        <w:t>address.</w:t>
-      </w:r>
-      <w:r>
-        <w:rPr>
-          <w:rFonts w:cs="Times New Roman" w:ascii="Times New Roman" w:hAnsi="Times New Roman"/>
-          <w:color w:val="000000"/>
-          <w:sz w:val="24"/>
-          <w:szCs w:val="24"/>
-        </w:rPr>
-        <w:t>city}{/job.project.</w:t>
-      </w:r>
-      <w:r>
-        <w:rPr>
-          <w:rFonts w:cs="Times New Roman" w:ascii="Times New Roman" w:hAnsi="Times New Roman"/>
-          <w:color w:val="000000"/>
-          <w:sz w:val="24"/>
-          <w:szCs w:val="24"/>
-        </w:rPr>
-        <w:t>address</w:t>
-      </w:r>
-      <w:r>
-        <w:rPr>
-          <w:rFonts w:cs="Times New Roman" w:ascii="Times New Roman" w:hAnsi="Times New Roman"/>
-          <w:color w:val="000000"/>
-          <w:sz w:val="24"/>
-          <w:szCs w:val="24"/>
-        </w:rPr>
-        <w:t>.city}{^job.project.</w:t>
-      </w:r>
-      <w:r>
-        <w:rPr>
-          <w:rFonts w:cs="Times New Roman" w:ascii="Times New Roman" w:hAnsi="Times New Roman"/>
-          <w:color w:val="000000"/>
-          <w:sz w:val="24"/>
-          <w:szCs w:val="24"/>
-        </w:rPr>
-        <w:t>address</w:t>
-      </w:r>
-      <w:r>
-        <w:rPr>
-          <w:rFonts w:cs="Times New Roman" w:ascii="Times New Roman" w:hAnsi="Times New Roman"/>
-          <w:color w:val="000000"/>
-          <w:sz w:val="24"/>
-          <w:szCs w:val="24"/>
-        </w:rPr>
-        <w:t>.city}______________{/job.project.</w:t>
-      </w:r>
-      <w:r>
-        <w:rPr>
-          <w:rFonts w:cs="Times New Roman" w:ascii="Times New Roman" w:hAnsi="Times New Roman"/>
-          <w:color w:val="000000"/>
-          <w:sz w:val="24"/>
-          <w:szCs w:val="24"/>
-        </w:rPr>
-        <w:t>address</w:t>
-      </w:r>
-      <w:r>
-        <w:rPr>
-          <w:rFonts w:cs="Times New Roman" w:ascii="Times New Roman" w:hAnsi="Times New Roman"/>
-          <w:color w:val="000000"/>
-          <w:sz w:val="24"/>
-          <w:szCs w:val="24"/>
-        </w:rPr>
-        <w:t>.city}, County of Brevard and State of Florida, according to this Contract, the attached Estimate, attached Specifications and future agreed upon Change Orders as specified in Article 8.</w:t>
+        <w:t>The Owner agrees to purchase and the Contractor agrees to construct the above-mentioned Project with fixtures attached thereto in {#job.project.address.city}{job.project.address.city}{/job.project.address.city}{^job.project.address.city}______________{/job.project.address.city}, County of Brevard and State of Florida, according to this Contract, the attached Estimate, attached Specifications and future agreed upon Change Orders as specified in Article 8.</w:t>
       </w:r>
     </w:p>
     <w:p>
@@ -1301,7 +1211,7 @@
           <w:sz w:val="24"/>
           <w:szCs w:val="24"/>
         </w:rPr>
-        <w:t>1.2 Construction Estimate dated {#job.project.estimate_date}{job.project.estimate_date  | long_date}{/job.project.estimate_date}{^job.project.estimate_date}______________, 20__{/job.project.estimate_date} attached hereto.</w:t>
+        <w:t>1.2 Construction Estimate dated {#job.project.estimateDate}{job.project.estimateDate  | long_date}{/job.project.estimateDate}{^job.project.estimateDate}______________, 20__{/job.project.estimateDate} attached hereto.</w:t>
       </w:r>
     </w:p>
     <w:p>
@@ -1352,7 +1262,7 @@
           <w:sz w:val="24"/>
           <w:szCs w:val="24"/>
         </w:rPr>
-        <w:t>1.3 Specifications dated {#job.project.specification_date}{job.project.specification_date  | long_date}{/job.project.specification_date}{^job.project.specification_date}______________, 20__{/job.project.specification_date} attached hereto.</w:t>
+        <w:t>1.3 Specifications dated {#job.project.specificationDate}{job.project.specificationDate  | long_date}{/job.project.specificationDate}{^job.project.specificationDate}______________, 20__{/job.project.specificationDate} attached hereto.</w:t>
       </w:r>
     </w:p>
     <w:p>
@@ -1478,7 +1388,7 @@
           <w:sz w:val="24"/>
           <w:szCs w:val="24"/>
         </w:rPr>
-        <w:t>The approximate commencement date of the Project shall be {#job.project.commencement_date}{job.project.commencement_date  | long_date}{/job.project.commencement_date}{^job.project.commencement_date}______________{/job.project.commencement_date} or within seven</w:t>
+        <w:t>The approximate commencement date of the Project shall be {#job.project.commencementDate}{job.project.commencementDate  | long_date}{/job.project.commencementDate}{^job.project.commencementDate}______________{/job.project.commencementDate} or within seven</w:t>
       </w:r>
       <w:r>
         <w:rPr>
@@ -1496,7 +1406,7 @@
           <w:sz w:val="24"/>
           <w:szCs w:val="24"/>
         </w:rPr>
-        <w:t>{#job.project.approx_working_days}{job.project.approx_working_days | string_and_number}{/job.project.approx_working_days}{^job.project.approx_working_days}________{/job.project.approx_working_days}</w:t>
+        <w:t>{#job.project.approxWorkingDays}{job.project.approxWorkingDays | string_and_number}{/job.project.approxWorkingDays}{^job.project.approxWorkingDays}________{/job.project.approxWorkingDays}</w:t>
       </w:r>
       <w:r>
         <w:rPr>
@@ -1695,7 +1605,7 @@
           <w:sz w:val="24"/>
           <w:szCs w:val="24"/>
         </w:rPr>
-        <w:t xml:space="preserve"> {#job.project.down_payment.percentage}{job.project.down_payment.percentage}%{/job.project.down_payment.percentage}{^job.project.down_payment.percentage}___%{/job.project.down_payment.percentage} </w:t>
+        <w:t xml:space="preserve"> {#job.project.downPayment.percentage}{job.project.downPayment.percentage}%{/job.project.downPayment.percentage}{^job.project.downPayment.percentage}___%{/job.project.downPayment.percentage} </w:t>
       </w:r>
       <w:bookmarkEnd w:id="0"/>
       <w:r>
@@ -1705,7 +1615,36 @@
           <w:sz w:val="24"/>
           <w:szCs w:val="24"/>
         </w:rPr>
-        <w:t>of the Contract Price, a sum of {#job.project.down_payment.percentage}{job.project.down_payment.percentage / 100 * job.project.price | string_and_dollars}{/job.project.down_payment.percentage}{^job.project.down_payment.percentage}______________________________________{/job.project.down_payment.percentage}</w:t>
+        <w:t>of the Contract Price, a sum of {#job.project.price}{#job.project.downPayment.percentage}{job.project.downPayment.percentage / 100 * job.project.price | string_and_dollars}{/job.project.downPayment.percentage}{^job.project.downPayment.percentage}</w:t>
+      </w:r>
+      <w:bookmarkStart w:id="1" w:name="__DdeLink__724_1704458379"/>
+      <w:r>
+        <w:rPr>
+          <w:rFonts w:cs="Times New Roman" w:ascii="Times New Roman" w:hAnsi="Times New Roman"/>
+          <w:color w:val="000000"/>
+          <w:sz w:val="24"/>
+          <w:szCs w:val="24"/>
+        </w:rPr>
+        <w:t>______________________________________</w:t>
+      </w:r>
+      <w:bookmarkEnd w:id="1"/>
+      <w:r>
+        <w:rPr>
+          <w:rFonts w:cs="Times New Roman" w:ascii="Times New Roman" w:hAnsi="Times New Roman"/>
+          <w:color w:val="000000"/>
+          <w:sz w:val="24"/>
+          <w:szCs w:val="24"/>
+        </w:rPr>
+        <w:t>{/job.project.downPayment.percentage}{/job.project.price}</w:t>
+      </w:r>
+      <w:r>
+        <w:rPr>
+          <w:rFonts w:cs="Times New Roman" w:ascii="Times New Roman" w:hAnsi="Times New Roman"/>
+          <w:color w:val="000000"/>
+          <w:sz w:val="24"/>
+          <w:szCs w:val="24"/>
+        </w:rPr>
+        <w:t>{^job.project.price}______________________________________{/job.project.price}</w:t>
       </w:r>
       <w:r>
         <w:rPr>
@@ -4888,7 +4827,7 @@
         <w:tblInd w:w="0" w:type="dxa"/>
         <w:tblCellMar>
           <w:top w:w="0" w:type="dxa"/>
-          <w:left w:w="133" w:type="dxa"/>
+          <w:left w:w="143" w:type="dxa"/>
           <w:bottom w:w="0" w:type="dxa"/>
           <w:right w:w="108" w:type="dxa"/>
         </w:tblCellMar>
@@ -5305,7 +5244,7 @@
           <w:sdt>
             <w:sdtPr>
               <w:text/>
-              <w:id w:val="418088846"/>
+              <w:id w:val="2086785099"/>
               <w:dataBinding w:prefixMappings="xmlns:ns0='http://schemas.microsoft.com/office/2006/coverPageProps' " w:xpath="/ns0:CoverPageProperties[1]/ns0:Abstract[1]" w:storeItemID="{55AF091B-3C7A-41E3-B477-F2FDAA23CFDA}"/>
               <w:alias w:val="Abstract"/>
             </w:sdtPr>
@@ -5394,7 +5333,7 @@
           <w:sdt>
             <w:sdtPr>
               <w:text/>
-              <w:id w:val="1642881064"/>
+              <w:id w:val="2037763610"/>
               <w:dataBinding w:prefixMappings="xmlns:ns0='http://schemas.microsoft.com/office/2006/coverPageProps' " w:xpath="/ns0:CoverPageProperties[1]/ns0:Abstract[1]" w:storeItemID="{55AF091B-3C7A-41E3-B477-F2FDAA23CFDA}"/>
               <w:alias w:val="Abstract"/>
             </w:sdtPr>
@@ -5680,7 +5619,7 @@
           <w:sdt>
             <w:sdtPr>
               <w:text/>
-              <w:id w:val="1920929919"/>
+              <w:id w:val="1377957882"/>
               <w:dataBinding w:prefixMappings="xmlns:ns0='http://purl.org/dc/elements/1.1/' xmlns:ns1='http://schemas.openxmlformats.org/package/2006/metadata/core-properties' " w:xpath="/ns1:coreProperties[1]/ns1:category[1]" w:storeItemID="{6C3C8BC8-F283-45AE-878A-BAB7291924A1}"/>
               <w:alias w:val="Category"/>
             </w:sdtPr>
@@ -5765,7 +5704,7 @@
           <w:sdt>
             <w:sdtPr>
               <w:text/>
-              <w:id w:val="707819203"/>
+              <w:id w:val="1182779046"/>
               <w:dataBinding w:prefixMappings="xmlns:ns0='http://schemas.microsoft.com/office/2006/coverPageProps' " w:xpath="/ns0:CoverPageProperties[1]/ns0:CompanyAddress[1]" w:storeItemID="{55AF091B-3C7A-41E3-B477-F2FDAA23CFDA}"/>
               <w:alias w:val="Company Address"/>
             </w:sdtPr>
@@ -5850,7 +5789,7 @@
           <w:sdt>
             <w:sdtPr>
               <w:text/>
-              <w:id w:val="1384403155"/>
+              <w:id w:val="1875084271"/>
               <w:dataBinding w:prefixMappings="xmlns:ns0='http://schemas.openxmlformats.org/officeDocument/2006/extended-properties' " w:xpath="/ns0:Properties[1]/ns0:Company[1]" w:storeItemID="{6668398D-A668-4E3E-A5EB-62B293D839F1}"/>
               <w:alias w:val="Company"/>
             </w:sdtPr>
@@ -6652,6 +6591,20 @@
   </w:style>
   <w:style w:type="character" w:styleId="ListLabel7">
     <w:name w:val="ListLabel 7"/>
+    <w:qFormat/>
+    <w:rPr>
+      <w:rFonts w:eastAsia="Calibri" w:eastAsiaTheme="minorHAnsi"/>
+    </w:rPr>
+  </w:style>
+  <w:style w:type="character" w:styleId="ListLabel8">
+    <w:name w:val="ListLabel 8"/>
+    <w:qFormat/>
+    <w:rPr>
+      <w:rFonts w:eastAsia="Calibri" w:eastAsiaTheme="minorHAnsi"/>
+    </w:rPr>
+  </w:style>
+  <w:style w:type="character" w:styleId="ListLabel9">
+    <w:name w:val="ListLabel 9"/>
     <w:qFormat/>
     <w:rPr>
       <w:rFonts w:eastAsia="Calibri" w:eastAsiaTheme="minorHAnsi"/>

</xml_diff>

<commit_message>
Change formatting of generated fields for Word Android
</commit_message>
<xml_diff>
--- a/server/contracts/templates/BCC Contract Template - v1.docx
+++ b/server/contracts/templates/BCC Contract Template - v1.docx
@@ -59,14 +59,23 @@
       <w:pPr>
         <w:pStyle w:val="Normal"/>
         <w:spacing w:lineRule="auto" w:line="360" w:before="0" w:after="0"/>
-        <w:rPr/>
-      </w:pPr>
-      <w:r>
-        <w:rPr>
-          <w:rFonts w:cs="Times New Roman" w:ascii="Times New Roman" w:hAnsi="Times New Roman"/>
-          <w:color w:val="000000"/>
-          <w:sz w:val="24"/>
-          <w:szCs w:val="24"/>
+        <w:rPr>
+          <w:rFonts w:ascii="Times New Roman" w:hAnsi="Times New Roman" w:eastAsia="Calibri" w:cs="Times New Roman"/>
+          <w:color w:val="000000"/>
+          <w:kern w:val="0"/>
+          <w:sz w:val="24"/>
+          <w:szCs w:val="24"/>
+          <w:lang w:val="en-US" w:eastAsia="en-US" w:bidi="ar-SA"/>
+        </w:rPr>
+      </w:pPr>
+      <w:r>
+        <w:rPr>
+          <w:rFonts w:eastAsia="Calibri" w:cs="Times New Roman" w:ascii="Times New Roman" w:hAnsi="Times New Roman"/>
+          <w:color w:val="000000"/>
+          <w:kern w:val="0"/>
+          <w:sz w:val="24"/>
+          <w:szCs w:val="24"/>
+          <w:lang w:val="en-US" w:eastAsia="en-US" w:bidi="ar-SA"/>
         </w:rPr>
         <w:t>THIS AGREEMENT, executed on {today | long_date}.</w:t>
       </w:r>
@@ -75,14 +84,23 @@
       <w:pPr>
         <w:pStyle w:val="Normal"/>
         <w:spacing w:lineRule="auto" w:line="360" w:before="0" w:after="0"/>
-        <w:rPr/>
-      </w:pPr>
-      <w:r>
-        <w:rPr>
-          <w:rFonts w:cs="Times New Roman" w:ascii="Times New Roman" w:hAnsi="Times New Roman"/>
-          <w:color w:val="000000"/>
-          <w:sz w:val="24"/>
-          <w:szCs w:val="24"/>
+        <w:rPr>
+          <w:rFonts w:ascii="Times New Roman" w:hAnsi="Times New Roman" w:eastAsia="Calibri" w:cs="Times New Roman"/>
+          <w:color w:val="000000"/>
+          <w:kern w:val="0"/>
+          <w:sz w:val="24"/>
+          <w:szCs w:val="24"/>
+          <w:lang w:val="en-US" w:eastAsia="en-US" w:bidi="ar-SA"/>
+        </w:rPr>
+      </w:pPr>
+      <w:r>
+        <w:rPr>
+          <w:rFonts w:eastAsia="Calibri" w:cs="Times New Roman" w:ascii="Times New Roman" w:hAnsi="Times New Roman"/>
+          <w:color w:val="000000"/>
+          <w:kern w:val="0"/>
+          <w:sz w:val="24"/>
+          <w:szCs w:val="24"/>
+          <w:lang w:val="en-US" w:eastAsia="en-US" w:bidi="ar-SA"/>
         </w:rPr>
         <w:t xml:space="preserve">Between the Owner: </w:t>
       </w:r>
@@ -94,26 +112,19 @@
         <w:ind w:left="720" w:hanging="0"/>
         <w:rPr/>
       </w:pPr>
-      <w:sdt>
-        <w:sdtPr>
-          <w:text/>
-          <w:dataBinding w:prefixMappings="xmlns:ns0='http://schemas.microsoft.com/office/2006/coverPageProps' " w:xpath="/ns0:CoverPageProperties[1]/ns0:Abstract[1]" w:storeItemID="{55AF091B-3C7A-41E3-B477-F2FDAA23CFDA}"/>
-          <w:alias w:val="Owner 1 Name"/>
-        </w:sdtPr>
-        <w:sdtContent>
-          <w:r>
-            <w:rPr>
-              <w:rStyle w:val="PlaceholderText"/>
-              <w:rFonts w:cs="Times New Roman" w:ascii="Times New Roman" w:hAnsi="Times New Roman"/>
-              <w:bCs/>
-              <w:color w:val="auto"/>
-              <w:sz w:val="24"/>
-              <w:szCs w:val="24"/>
-            </w:rPr>
-            <w:t>{job.owner.name.full}</w:t>
-          </w:r>
-        </w:sdtContent>
-      </w:sdt>
+      <w:r>
+        <w:rPr>
+          <w:rStyle w:val="PlaceholderText"/>
+          <w:rFonts w:eastAsia="Calibri" w:cs="Times New Roman" w:ascii="Times New Roman" w:hAnsi="Times New Roman"/>
+          <w:bCs/>
+          <w:color w:val="000000"/>
+          <w:kern w:val="0"/>
+          <w:sz w:val="24"/>
+          <w:szCs w:val="24"/>
+          <w:lang w:val="en-US" w:eastAsia="en-US" w:bidi="ar-SA"/>
+        </w:rPr>
+        <w:t>{job.owner.name.full}</w:t>
+      </w:r>
     </w:p>
     <w:p>
       <w:pPr>
@@ -122,26 +133,19 @@
         <w:ind w:left="720" w:hanging="0"/>
         <w:rPr/>
       </w:pPr>
-      <w:sdt>
-        <w:sdtPr>
-          <w:text/>
-          <w:dataBinding w:prefixMappings="xmlns:ns0='http://purl.org/dc/elements/1.1/' xmlns:ns1='http://schemas.openxmlformats.org/package/2006/metadata/core-properties' " w:xpath="/ns1:coreProperties[1]/ns1:category[1]" w:storeItemID="{6C3C8BC8-F283-45AE-878A-BAB7291924A1}"/>
-          <w:alias w:val="Owner 2 Name"/>
-        </w:sdtPr>
-        <w:sdtContent>
-          <w:r>
-            <w:rPr>
-              <w:rStyle w:val="PlaceholderText"/>
-              <w:rFonts w:cs="Times New Roman" w:ascii="Times New Roman" w:hAnsi="Times New Roman"/>
-              <w:bCs/>
-              <w:color w:val="auto"/>
-              <w:sz w:val="24"/>
-              <w:szCs w:val="24"/>
-            </w:rPr>
-            <w:t>{job.owner.address.street}</w:t>
-          </w:r>
-        </w:sdtContent>
-      </w:sdt>
+      <w:r>
+        <w:rPr>
+          <w:rStyle w:val="PlaceholderText"/>
+          <w:rFonts w:eastAsia="Calibri" w:cs="Times New Roman" w:ascii="Times New Roman" w:hAnsi="Times New Roman"/>
+          <w:bCs/>
+          <w:color w:val="000000"/>
+          <w:kern w:val="0"/>
+          <w:sz w:val="24"/>
+          <w:szCs w:val="24"/>
+          <w:lang w:val="en-US" w:eastAsia="en-US" w:bidi="ar-SA"/>
+        </w:rPr>
+        <w:t>{job.owner.address.street}</w:t>
+      </w:r>
     </w:p>
     <w:p>
       <w:pPr>
@@ -150,26 +154,19 @@
         <w:ind w:left="720" w:hanging="0"/>
         <w:rPr/>
       </w:pPr>
-      <w:sdt>
-        <w:sdtPr>
-          <w:text/>
-          <w:dataBinding w:prefixMappings="xmlns:ns0='http://schemas.microsoft.com/office/2006/coverPageProps' " w:xpath="/ns0:CoverPageProperties[1]/ns0:Abstract[1]" w:storeItemID="{55AF091B-3C7A-41E3-B477-F2FDAA23CFDA}"/>
-          <w:alias w:val="Owner 1 Name"/>
-        </w:sdtPr>
-        <w:sdtContent>
-          <w:r>
-            <w:rPr>
-              <w:rStyle w:val="PlaceholderText"/>
-              <w:rFonts w:cs="Times New Roman" w:ascii="Times New Roman" w:hAnsi="Times New Roman"/>
-              <w:bCs/>
-              <w:color w:val="auto"/>
-              <w:sz w:val="24"/>
-              <w:szCs w:val="24"/>
-            </w:rPr>
-            <w:t>{job.owner.address.city}, {job.owner.address.state} {job.owner.address.zipcode}</w:t>
-          </w:r>
-        </w:sdtContent>
-      </w:sdt>
+      <w:r>
+        <w:rPr>
+          <w:rStyle w:val="PlaceholderText"/>
+          <w:rFonts w:eastAsia="Calibri" w:cs="Times New Roman" w:ascii="Times New Roman" w:hAnsi="Times New Roman"/>
+          <w:bCs/>
+          <w:color w:val="000000"/>
+          <w:kern w:val="0"/>
+          <w:sz w:val="24"/>
+          <w:szCs w:val="24"/>
+          <w:lang w:val="en-US" w:eastAsia="en-US" w:bidi="ar-SA"/>
+        </w:rPr>
+        <w:t>{job.owner.address.city}, {job.owner.address.state} {job.owner.address.zipcode}</w:t>
+      </w:r>
     </w:p>
     <w:p>
       <w:pPr>
@@ -178,26 +175,19 @@
         <w:ind w:left="720" w:hanging="0"/>
         <w:rPr/>
       </w:pPr>
-      <w:sdt>
-        <w:sdtPr>
-          <w:text/>
-          <w:dataBinding w:prefixMappings="xmlns:ns0='http://schemas.microsoft.com/office/2006/coverPageProps' " w:xpath="/ns0:CoverPageProperties[1]/ns0:Abstract[1]" w:storeItemID="{55AF091B-3C7A-41E3-B477-F2FDAA23CFDA}"/>
-          <w:alias w:val="Owner 1 Name"/>
-        </w:sdtPr>
-        <w:sdtContent>
-          <w:r>
-            <w:rPr>
-              <w:rStyle w:val="PlaceholderText"/>
-              <w:rFonts w:cs="Times New Roman" w:ascii="Times New Roman" w:hAnsi="Times New Roman"/>
-              <w:bCs/>
-              <w:color w:val="auto"/>
-              <w:sz w:val="24"/>
-              <w:szCs w:val="24"/>
-            </w:rPr>
-            <w:t>{job.owner.email}</w:t>
-          </w:r>
-        </w:sdtContent>
-      </w:sdt>
+      <w:r>
+        <w:rPr>
+          <w:rStyle w:val="PlaceholderText"/>
+          <w:rFonts w:eastAsia="Calibri" w:cs="Times New Roman" w:ascii="Times New Roman" w:hAnsi="Times New Roman"/>
+          <w:bCs/>
+          <w:color w:val="000000"/>
+          <w:kern w:val="0"/>
+          <w:sz w:val="24"/>
+          <w:szCs w:val="24"/>
+          <w:lang w:val="en-US" w:eastAsia="en-US" w:bidi="ar-SA"/>
+        </w:rPr>
+        <w:t>{job.owner.email}</w:t>
+      </w:r>
     </w:p>
     <w:p>
       <w:pPr>
@@ -206,26 +196,19 @@
         <w:ind w:left="720" w:hanging="0"/>
         <w:rPr/>
       </w:pPr>
-      <w:sdt>
-        <w:sdtPr>
-          <w:text/>
-          <w:dataBinding w:prefixMappings="xmlns:ns0='http://schemas.microsoft.com/office/2006/coverPageProps' " w:xpath="/ns0:CoverPageProperties[1]/ns0:Abstract[1]" w:storeItemID="{55AF091B-3C7A-41E3-B477-F2FDAA23CFDA}"/>
-          <w:alias w:val="Owner 1 Name"/>
-        </w:sdtPr>
-        <w:sdtContent>
-          <w:r>
-            <w:rPr>
-              <w:rStyle w:val="PlaceholderText"/>
-              <w:rFonts w:cs="Times New Roman" w:ascii="Times New Roman" w:hAnsi="Times New Roman"/>
-              <w:bCs/>
-              <w:color w:val="auto"/>
-              <w:sz w:val="24"/>
-              <w:szCs w:val="24"/>
-            </w:rPr>
-            <w:t>{job.owner.phoneNumber}</w:t>
-          </w:r>
-        </w:sdtContent>
-      </w:sdt>
+      <w:r>
+        <w:rPr>
+          <w:rStyle w:val="PlaceholderText"/>
+          <w:rFonts w:eastAsia="Calibri" w:cs="Times New Roman" w:ascii="Times New Roman" w:hAnsi="Times New Roman"/>
+          <w:bCs/>
+          <w:color w:val="000000"/>
+          <w:kern w:val="0"/>
+          <w:sz w:val="24"/>
+          <w:szCs w:val="24"/>
+          <w:lang w:val="en-US" w:eastAsia="en-US" w:bidi="ar-SA"/>
+        </w:rPr>
+        <w:t>{job.owner.phoneNumber}</w:t>
+      </w:r>
     </w:p>
     <w:p>
       <w:pPr>
@@ -233,18 +216,24 @@
         <w:spacing w:lineRule="auto" w:line="240" w:before="0" w:after="0"/>
         <w:ind w:left="720" w:hanging="0"/>
         <w:rPr>
-          <w:rFonts w:ascii="Times New Roman" w:hAnsi="Times New Roman" w:cs="Times New Roman"/>
-          <w:bCs/>
-          <w:sz w:val="24"/>
-          <w:szCs w:val="24"/>
-        </w:rPr>
-      </w:pPr>
-      <w:r>
-        <w:rPr>
-          <w:rFonts w:cs="Times New Roman" w:ascii="Times New Roman" w:hAnsi="Times New Roman"/>
-          <w:bCs/>
-          <w:sz w:val="24"/>
-          <w:szCs w:val="24"/>
+          <w:rFonts w:ascii="Times New Roman" w:hAnsi="Times New Roman" w:eastAsia="Calibri" w:cs="Times New Roman"/>
+          <w:bCs/>
+          <w:color w:val="000000"/>
+          <w:kern w:val="0"/>
+          <w:sz w:val="24"/>
+          <w:szCs w:val="24"/>
+          <w:lang w:val="en-US" w:eastAsia="en-US" w:bidi="ar-SA"/>
+        </w:rPr>
+      </w:pPr>
+      <w:r>
+        <w:rPr>
+          <w:rFonts w:eastAsia="Calibri" w:cs="Times New Roman" w:ascii="Times New Roman" w:hAnsi="Times New Roman"/>
+          <w:bCs/>
+          <w:color w:val="000000"/>
+          <w:kern w:val="0"/>
+          <w:sz w:val="24"/>
+          <w:szCs w:val="24"/>
+          <w:lang w:val="en-US" w:eastAsia="en-US" w:bidi="ar-SA"/>
         </w:rPr>
       </w:r>
     </w:p>
@@ -261,10 +250,12 @@
       </w:pPr>
       <w:r>
         <w:rPr>
-          <w:rFonts w:cs="Times New Roman" w:ascii="Times New Roman" w:hAnsi="Times New Roman"/>
-          <w:color w:val="000000"/>
-          <w:sz w:val="24"/>
-          <w:szCs w:val="24"/>
+          <w:rFonts w:eastAsia="Calibri" w:cs="Times New Roman" w:ascii="Times New Roman" w:hAnsi="Times New Roman"/>
+          <w:color w:val="000000"/>
+          <w:kern w:val="0"/>
+          <w:sz w:val="24"/>
+          <w:szCs w:val="24"/>
+          <w:lang w:val="en-US" w:eastAsia="en-US" w:bidi="ar-SA"/>
         </w:rPr>
         <w:t xml:space="preserve">And the Contractor: </w:t>
       </w:r>
@@ -274,20 +265,22 @@
         <w:pStyle w:val="Normal"/>
         <w:spacing w:lineRule="auto" w:line="240" w:before="0" w:after="0"/>
         <w:rPr>
-          <w:rFonts w:ascii="Times New Roman" w:hAnsi="Times New Roman" w:cs="Times New Roman"/>
-          <w:color w:val="000000"/>
-          <w:sz w:val="24"/>
-          <w:szCs w:val="24"/>
-          <w:lang w:val="en"/>
-        </w:rPr>
-      </w:pPr>
-      <w:r>
-        <w:rPr>
-          <w:rFonts w:cs="Times New Roman" w:ascii="Times New Roman" w:hAnsi="Times New Roman"/>
-          <w:color w:val="000000"/>
-          <w:sz w:val="24"/>
-          <w:szCs w:val="24"/>
-          <w:lang w:val="en"/>
+          <w:rFonts w:ascii="Times New Roman" w:hAnsi="Times New Roman" w:eastAsia="Calibri" w:cs="Times New Roman"/>
+          <w:color w:val="000000"/>
+          <w:kern w:val="0"/>
+          <w:sz w:val="24"/>
+          <w:szCs w:val="24"/>
+          <w:lang w:val="en-US" w:eastAsia="en-US" w:bidi="ar-SA"/>
+        </w:rPr>
+      </w:pPr>
+      <w:r>
+        <w:rPr>
+          <w:rFonts w:eastAsia="Calibri" w:cs="Times New Roman" w:ascii="Times New Roman" w:hAnsi="Times New Roman"/>
+          <w:color w:val="000000"/>
+          <w:kern w:val="0"/>
+          <w:sz w:val="24"/>
+          <w:szCs w:val="24"/>
+          <w:lang w:val="en-US" w:eastAsia="en-US" w:bidi="ar-SA"/>
         </w:rPr>
       </w:r>
     </w:p>
@@ -305,10 +298,13 @@
       </w:pPr>
       <w:r>
         <w:rPr>
-          <w:rFonts w:cs="Times New Roman" w:ascii="Times New Roman" w:hAnsi="Times New Roman"/>
-          <w:bCs/>
-          <w:sz w:val="24"/>
-          <w:szCs w:val="24"/>
+          <w:rFonts w:eastAsia="Calibri" w:cs="Times New Roman" w:ascii="Times New Roman" w:hAnsi="Times New Roman"/>
+          <w:bCs/>
+          <w:color w:val="000000"/>
+          <w:kern w:val="0"/>
+          <w:sz w:val="24"/>
+          <w:szCs w:val="24"/>
+          <w:lang w:val="en-US" w:eastAsia="en-US" w:bidi="ar-SA"/>
         </w:rPr>
         <w:t>Brevard Construction Company</w:t>
       </w:r>
@@ -327,10 +323,13 @@
       </w:pPr>
       <w:r>
         <w:rPr>
-          <w:rFonts w:cs="Times New Roman" w:ascii="Times New Roman" w:hAnsi="Times New Roman"/>
-          <w:bCs/>
-          <w:sz w:val="24"/>
-          <w:szCs w:val="24"/>
+          <w:rFonts w:eastAsia="Calibri" w:cs="Times New Roman" w:ascii="Times New Roman" w:hAnsi="Times New Roman"/>
+          <w:bCs/>
+          <w:color w:val="000000"/>
+          <w:kern w:val="0"/>
+          <w:sz w:val="24"/>
+          <w:szCs w:val="24"/>
+          <w:lang w:val="en-US" w:eastAsia="en-US" w:bidi="ar-SA"/>
         </w:rPr>
         <w:t>David Hicks, Vice President</w:t>
       </w:r>
@@ -349,10 +348,13 @@
       </w:pPr>
       <w:r>
         <w:rPr>
-          <w:rFonts w:cs="Times New Roman" w:ascii="Times New Roman" w:hAnsi="Times New Roman"/>
-          <w:bCs/>
-          <w:sz w:val="24"/>
-          <w:szCs w:val="24"/>
+          <w:rFonts w:eastAsia="Calibri" w:cs="Times New Roman" w:ascii="Times New Roman" w:hAnsi="Times New Roman"/>
+          <w:bCs/>
+          <w:color w:val="000000"/>
+          <w:kern w:val="0"/>
+          <w:sz w:val="24"/>
+          <w:szCs w:val="24"/>
+          <w:lang w:val="en-US" w:eastAsia="en-US" w:bidi="ar-SA"/>
         </w:rPr>
         <w:t xml:space="preserve">1909 Cocoa Blvd.  </w:t>
       </w:r>
@@ -371,10 +373,13 @@
       </w:pPr>
       <w:r>
         <w:rPr>
-          <w:rFonts w:cs="Times New Roman" w:ascii="Times New Roman" w:hAnsi="Times New Roman"/>
-          <w:bCs/>
-          <w:sz w:val="24"/>
-          <w:szCs w:val="24"/>
+          <w:rFonts w:eastAsia="Calibri" w:cs="Times New Roman" w:ascii="Times New Roman" w:hAnsi="Times New Roman"/>
+          <w:bCs/>
+          <w:color w:val="000000"/>
+          <w:kern w:val="0"/>
+          <w:sz w:val="24"/>
+          <w:szCs w:val="24"/>
+          <w:lang w:val="en-US" w:eastAsia="en-US" w:bidi="ar-SA"/>
         </w:rPr>
         <w:t>Cocoa, FL 32922</w:t>
       </w:r>
@@ -393,10 +398,13 @@
       </w:pPr>
       <w:r>
         <w:rPr>
-          <w:rFonts w:cs="Times New Roman" w:ascii="Times New Roman" w:hAnsi="Times New Roman"/>
-          <w:bCs/>
-          <w:sz w:val="24"/>
-          <w:szCs w:val="24"/>
+          <w:rFonts w:eastAsia="Calibri" w:cs="Times New Roman" w:ascii="Times New Roman" w:hAnsi="Times New Roman"/>
+          <w:bCs/>
+          <w:color w:val="000000"/>
+          <w:kern w:val="0"/>
+          <w:sz w:val="24"/>
+          <w:szCs w:val="24"/>
+          <w:lang w:val="en-US" w:eastAsia="en-US" w:bidi="ar-SA"/>
         </w:rPr>
         <w:t>Dhicks@brevardconstruction.com</w:t>
       </w:r>
@@ -415,10 +423,13 @@
       </w:pPr>
       <w:r>
         <w:rPr>
-          <w:rFonts w:cs="Times New Roman" w:ascii="Times New Roman" w:hAnsi="Times New Roman"/>
-          <w:bCs/>
-          <w:sz w:val="24"/>
-          <w:szCs w:val="24"/>
+          <w:rFonts w:eastAsia="Calibri" w:cs="Times New Roman" w:ascii="Times New Roman" w:hAnsi="Times New Roman"/>
+          <w:bCs/>
+          <w:color w:val="000000"/>
+          <w:kern w:val="0"/>
+          <w:sz w:val="24"/>
+          <w:szCs w:val="24"/>
+          <w:lang w:val="en-US" w:eastAsia="en-US" w:bidi="ar-SA"/>
         </w:rPr>
         <w:t>Florida License Numbers RG291103905 &amp; RC29027623</w:t>
       </w:r>
@@ -437,10 +448,13 @@
       </w:pPr>
       <w:r>
         <w:rPr>
-          <w:rFonts w:cs="Times New Roman" w:ascii="Times New Roman" w:hAnsi="Times New Roman"/>
-          <w:bCs/>
-          <w:sz w:val="24"/>
-          <w:szCs w:val="24"/>
+          <w:rFonts w:eastAsia="Calibri" w:cs="Times New Roman" w:ascii="Times New Roman" w:hAnsi="Times New Roman"/>
+          <w:bCs/>
+          <w:color w:val="000000"/>
+          <w:kern w:val="0"/>
+          <w:sz w:val="24"/>
+          <w:szCs w:val="24"/>
+          <w:lang w:val="en-US" w:eastAsia="en-US" w:bidi="ar-SA"/>
         </w:rPr>
         <w:t>321-301-6000</w:t>
       </w:r>
@@ -450,43 +464,49 @@
         <w:pStyle w:val="Normal"/>
         <w:spacing w:lineRule="auto" w:line="360" w:before="0" w:after="0"/>
         <w:rPr>
-          <w:rFonts w:ascii="Times New Roman" w:hAnsi="Times New Roman" w:cs="Times New Roman"/>
-          <w:b/>
-          <w:b/>
-          <w:bCs/>
-          <w:color w:val="0000FF"/>
-          <w:sz w:val="24"/>
-          <w:szCs w:val="24"/>
-        </w:rPr>
-      </w:pPr>
-      <w:r>
-        <w:rPr>
-          <w:rFonts w:cs="Times New Roman" w:ascii="Times New Roman" w:hAnsi="Times New Roman"/>
-          <w:b/>
-          <w:bCs/>
-          <w:color w:val="0000FF"/>
-          <w:sz w:val="24"/>
-          <w:szCs w:val="24"/>
-        </w:rPr>
-      </w:r>
-    </w:p>
-    <w:p>
-      <w:pPr>
-        <w:pStyle w:val="Normal"/>
-        <w:spacing w:lineRule="auto" w:line="360" w:before="0" w:after="0"/>
-        <w:rPr>
-          <w:rFonts w:ascii="Times New Roman" w:hAnsi="Times New Roman" w:cs="Times New Roman"/>
-          <w:color w:val="000000"/>
-          <w:sz w:val="24"/>
-          <w:szCs w:val="24"/>
-        </w:rPr>
-      </w:pPr>
-      <w:r>
-        <w:rPr>
-          <w:rFonts w:cs="Times New Roman" w:ascii="Times New Roman" w:hAnsi="Times New Roman"/>
-          <w:color w:val="000000"/>
-          <w:sz w:val="24"/>
-          <w:szCs w:val="24"/>
+          <w:rFonts w:ascii="Times New Roman" w:hAnsi="Times New Roman" w:eastAsia="Calibri" w:cs="Times New Roman"/>
+          <w:b/>
+          <w:b/>
+          <w:bCs/>
+          <w:color w:val="000000"/>
+          <w:kern w:val="0"/>
+          <w:sz w:val="24"/>
+          <w:szCs w:val="24"/>
+          <w:lang w:val="en-US" w:eastAsia="en-US" w:bidi="ar-SA"/>
+        </w:rPr>
+      </w:pPr>
+      <w:r>
+        <w:rPr>
+          <w:rFonts w:eastAsia="Calibri" w:cs="Times New Roman" w:ascii="Times New Roman" w:hAnsi="Times New Roman"/>
+          <w:b/>
+          <w:bCs/>
+          <w:color w:val="000000"/>
+          <w:kern w:val="0"/>
+          <w:sz w:val="24"/>
+          <w:szCs w:val="24"/>
+          <w:lang w:val="en-US" w:eastAsia="en-US" w:bidi="ar-SA"/>
+        </w:rPr>
+      </w:r>
+    </w:p>
+    <w:p>
+      <w:pPr>
+        <w:pStyle w:val="Normal"/>
+        <w:spacing w:lineRule="auto" w:line="360" w:before="0" w:after="0"/>
+        <w:rPr>
+          <w:rFonts w:ascii="Times New Roman" w:hAnsi="Times New Roman" w:cs="Times New Roman"/>
+          <w:color w:val="000000"/>
+          <w:sz w:val="24"/>
+          <w:szCs w:val="24"/>
+        </w:rPr>
+      </w:pPr>
+      <w:r>
+        <w:rPr>
+          <w:rFonts w:eastAsia="Calibri" w:cs="Times New Roman" w:ascii="Times New Roman" w:hAnsi="Times New Roman"/>
+          <w:color w:val="000000"/>
+          <w:kern w:val="0"/>
+          <w:sz w:val="24"/>
+          <w:szCs w:val="24"/>
+          <w:lang w:val="en-US" w:eastAsia="en-US" w:bidi="ar-SA"/>
         </w:rPr>
         <w:t>For the Project:</w:t>
       </w:r>
@@ -499,44 +519,28 @@
       </w:pPr>
       <w:r>
         <w:rPr>
-          <w:rFonts w:cs="Times New Roman" w:ascii="Times New Roman" w:hAnsi="Times New Roman"/>
-          <w:color w:val="000000"/>
-          <w:sz w:val="24"/>
-          <w:szCs w:val="24"/>
+          <w:rFonts w:eastAsia="Calibri" w:cs="Times New Roman" w:ascii="Times New Roman" w:hAnsi="Times New Roman"/>
+          <w:color w:val="000000"/>
+          <w:kern w:val="0"/>
+          <w:sz w:val="24"/>
+          <w:szCs w:val="24"/>
+          <w:lang w:val="en-US" w:eastAsia="en-US" w:bidi="ar-SA"/>
         </w:rPr>
         <w:tab/>
       </w:r>
-      <w:sdt>
-        <w:sdtPr>
-          <w:text/>
-          <w:dataBinding w:prefixMappings="xmlns:ns0='http://schemas.microsoft.com/office/2006/coverPageProps' " w:xpath="/ns0:CoverPageProperties[1]/ns0:Abstract[1]" w:storeItemID="{55AF091B-3C7A-41E3-B477-F2FDAA23CFDA}"/>
-          <w:alias w:val="Owner 1 Name"/>
-        </w:sdtPr>
-        <w:sdtContent>
-          <w:r>
-            <w:rPr>
-              <w:rStyle w:val="PlaceholderText"/>
-              <w:rFonts w:cs="Times New Roman" w:ascii="Times New Roman" w:hAnsi="Times New Roman"/>
-              <w:bCs/>
-              <w:color w:val="auto"/>
-              <w:sz w:val="24"/>
-              <w:szCs w:val="24"/>
-            </w:rPr>
-            <w:t>{</w:t>
-          </w:r>
-          <w:r>
-            <w:rPr>
-              <w:rStyle w:val="PlaceholderText"/>
-              <w:rFonts w:cs="Times New Roman" w:ascii="Times New Roman" w:hAnsi="Times New Roman"/>
-              <w:bCs/>
-              <w:color w:val="auto"/>
-              <w:sz w:val="24"/>
-              <w:szCs w:val="24"/>
-            </w:rPr>
-            <w:t>#job.description}{job.description}{/job.description}</w:t>
-          </w:r>
-        </w:sdtContent>
-      </w:sdt>
+      <w:r>
+        <w:rPr>
+          <w:rStyle w:val="PlaceholderText"/>
+          <w:rFonts w:eastAsia="Calibri" w:cs="Times New Roman" w:ascii="Times New Roman" w:hAnsi="Times New Roman"/>
+          <w:bCs/>
+          <w:color w:val="000000"/>
+          <w:kern w:val="0"/>
+          <w:sz w:val="24"/>
+          <w:szCs w:val="24"/>
+          <w:lang w:val="en-US" w:eastAsia="en-US" w:bidi="ar-SA"/>
+        </w:rPr>
+        <w:t>{#job.description}{job.description}{/job.description}</w:t>
+      </w:r>
     </w:p>
     <w:p>
       <w:pPr>
@@ -551,19 +555,23 @@
       </w:pPr>
       <w:r>
         <w:rPr>
-          <w:rFonts w:cs="Times New Roman" w:ascii="Times New Roman" w:hAnsi="Times New Roman"/>
-          <w:color w:val="000000"/>
-          <w:sz w:val="24"/>
-          <w:szCs w:val="24"/>
+          <w:rFonts w:eastAsia="Calibri" w:cs="Times New Roman" w:ascii="Times New Roman" w:hAnsi="Times New Roman"/>
+          <w:color w:val="000000"/>
+          <w:kern w:val="0"/>
+          <w:sz w:val="24"/>
+          <w:szCs w:val="24"/>
+          <w:lang w:val="en-US" w:eastAsia="en-US" w:bidi="ar-SA"/>
         </w:rPr>
         <w:t xml:space="preserve">            </w:t>
       </w:r>
       <w:r>
         <w:rPr>
-          <w:rFonts w:cs="Times New Roman" w:ascii="Times New Roman" w:hAnsi="Times New Roman"/>
-          <w:color w:val="000000"/>
-          <w:sz w:val="24"/>
-          <w:szCs w:val="24"/>
+          <w:rFonts w:eastAsia="Calibri" w:cs="Times New Roman" w:ascii="Times New Roman" w:hAnsi="Times New Roman"/>
+          <w:color w:val="000000"/>
+          <w:kern w:val="0"/>
+          <w:sz w:val="24"/>
+          <w:szCs w:val="24"/>
+          <w:lang w:val="en-US" w:eastAsia="en-US" w:bidi="ar-SA"/>
         </w:rPr>
         <w:t>See attached estimate and specifications for the specific scope of work.</w:t>
       </w:r>
@@ -573,41 +581,49 @@
         <w:pStyle w:val="Normal"/>
         <w:spacing w:lineRule="auto" w:line="360" w:before="0" w:after="0"/>
         <w:rPr>
-          <w:rFonts w:ascii="Times New Roman" w:hAnsi="Times New Roman" w:cs="Times New Roman"/>
-          <w:b/>
-          <w:b/>
-          <w:bCs/>
-          <w:sz w:val="24"/>
-          <w:szCs w:val="24"/>
-        </w:rPr>
-      </w:pPr>
-      <w:r>
-        <w:rPr>
-          <w:rFonts w:cs="Times New Roman" w:ascii="Times New Roman" w:hAnsi="Times New Roman"/>
-          <w:b/>
-          <w:bCs/>
-          <w:sz w:val="24"/>
-          <w:szCs w:val="24"/>
-        </w:rPr>
-      </w:r>
-    </w:p>
-    <w:p>
-      <w:pPr>
-        <w:pStyle w:val="Normal"/>
-        <w:spacing w:lineRule="auto" w:line="360" w:before="0" w:after="0"/>
-        <w:rPr>
-          <w:rFonts w:ascii="Times New Roman" w:hAnsi="Times New Roman" w:cs="Times New Roman"/>
-          <w:color w:val="000000"/>
-          <w:sz w:val="24"/>
-          <w:szCs w:val="24"/>
-        </w:rPr>
-      </w:pPr>
-      <w:r>
-        <w:rPr>
-          <w:rFonts w:cs="Times New Roman" w:ascii="Times New Roman" w:hAnsi="Times New Roman"/>
-          <w:color w:val="000000"/>
-          <w:sz w:val="24"/>
-          <w:szCs w:val="24"/>
+          <w:rFonts w:ascii="Times New Roman" w:hAnsi="Times New Roman" w:eastAsia="Calibri" w:cs="Times New Roman"/>
+          <w:b/>
+          <w:b/>
+          <w:bCs/>
+          <w:color w:val="000000"/>
+          <w:kern w:val="0"/>
+          <w:sz w:val="24"/>
+          <w:szCs w:val="24"/>
+          <w:lang w:val="en-US" w:eastAsia="en-US" w:bidi="ar-SA"/>
+        </w:rPr>
+      </w:pPr>
+      <w:r>
+        <w:rPr>
+          <w:rFonts w:eastAsia="Calibri" w:cs="Times New Roman" w:ascii="Times New Roman" w:hAnsi="Times New Roman"/>
+          <w:b/>
+          <w:bCs/>
+          <w:color w:val="000000"/>
+          <w:kern w:val="0"/>
+          <w:sz w:val="24"/>
+          <w:szCs w:val="24"/>
+          <w:lang w:val="en-US" w:eastAsia="en-US" w:bidi="ar-SA"/>
+        </w:rPr>
+      </w:r>
+    </w:p>
+    <w:p>
+      <w:pPr>
+        <w:pStyle w:val="Normal"/>
+        <w:spacing w:lineRule="auto" w:line="360" w:before="0" w:after="0"/>
+        <w:rPr>
+          <w:rFonts w:ascii="Times New Roman" w:hAnsi="Times New Roman" w:cs="Times New Roman"/>
+          <w:color w:val="000000"/>
+          <w:sz w:val="24"/>
+          <w:szCs w:val="24"/>
+        </w:rPr>
+      </w:pPr>
+      <w:r>
+        <w:rPr>
+          <w:rFonts w:eastAsia="Calibri" w:cs="Times New Roman" w:ascii="Times New Roman" w:hAnsi="Times New Roman"/>
+          <w:color w:val="000000"/>
+          <w:kern w:val="0"/>
+          <w:sz w:val="24"/>
+          <w:szCs w:val="24"/>
+          <w:lang w:val="en-US" w:eastAsia="en-US" w:bidi="ar-SA"/>
         </w:rPr>
         <w:t xml:space="preserve">Construction Lender: </w:t>
       </w:r>
@@ -627,10 +643,13 @@
       </w:pPr>
       <w:r>
         <w:rPr>
-          <w:rFonts w:cs="Times New Roman" w:ascii="Times New Roman" w:hAnsi="Times New Roman"/>
-          <w:bCs/>
-          <w:sz w:val="24"/>
-          <w:szCs w:val="24"/>
+          <w:rFonts w:eastAsia="Calibri" w:cs="Times New Roman" w:ascii="Times New Roman" w:hAnsi="Times New Roman"/>
+          <w:bCs/>
+          <w:color w:val="000000"/>
+          <w:kern w:val="0"/>
+          <w:sz w:val="24"/>
+          <w:szCs w:val="24"/>
+          <w:lang w:val="en-US" w:eastAsia="en-US" w:bidi="ar-SA"/>
         </w:rPr>
         <w:t>N/A</w:t>
       </w:r>
@@ -823,10 +842,12 @@
       </w:r>
       <w:r>
         <w:rPr>
-          <w:rFonts w:cs="Times New Roman" w:ascii="Times New Roman" w:hAnsi="Times New Roman"/>
-          <w:color w:val="000000"/>
-          <w:sz w:val="24"/>
-          <w:szCs w:val="24"/>
+          <w:rFonts w:eastAsia="Calibri" w:cs="Times New Roman" w:ascii="Times New Roman" w:hAnsi="Times New Roman"/>
+          <w:color w:val="000000"/>
+          <w:kern w:val="0"/>
+          <w:sz w:val="24"/>
+          <w:szCs w:val="24"/>
+          <w:lang w:val="en-US" w:eastAsia="en-US" w:bidi="ar-SA"/>
         </w:rPr>
         <w:t>The Owner agrees to purchase and the Contractor agrees to construct the above-mentioned Project with fixtures attached thereto in {#job.project.address.city}{job.project.address.city}{/job.project.address.city}{^job.project.address.city}______________{/job.project.address.city}, County of Brevard and State of Florida, according to this Contract, the attached Estimate, attached Specifications and future agreed upon Change Orders as specified in Article 8.</w:t>
       </w:r>
@@ -1060,14 +1081,23 @@
             <w:pPr>
               <w:pStyle w:val="Normal"/>
               <w:spacing w:lineRule="auto" w:line="360" w:before="0" w:after="0"/>
-              <w:rPr/>
+              <w:rPr>
+                <w:rFonts w:ascii="Times New Roman" w:hAnsi="Times New Roman" w:eastAsia="Calibri" w:cs="Times New Roman"/>
+                <w:color w:val="000000"/>
+                <w:kern w:val="0"/>
+                <w:sz w:val="24"/>
+                <w:szCs w:val="24"/>
+                <w:lang w:val="en-US" w:eastAsia="en-US" w:bidi="ar-SA"/>
+              </w:rPr>
             </w:pPr>
             <w:r>
               <w:rPr>
-                <w:rFonts w:cs="Times New Roman" w:ascii="Times New Roman" w:hAnsi="Times New Roman"/>
+                <w:rFonts w:eastAsia="Calibri" w:cs="Times New Roman" w:ascii="Times New Roman" w:hAnsi="Times New Roman"/>
                 <w:color w:val="000000"/>
+                <w:kern w:val="0"/>
                 <w:sz w:val="24"/>
                 <w:szCs w:val="24"/>
+                <w:lang w:val="en-US" w:eastAsia="en-US" w:bidi="ar-SA"/>
               </w:rPr>
               <w:t>{#job.project.plans}{description}</w:t>
             </w:r>
@@ -1092,10 +1122,12 @@
             </w:pPr>
             <w:r>
               <w:rPr>
-                <w:rFonts w:cs="Times New Roman" w:ascii="Times New Roman" w:hAnsi="Times New Roman"/>
+                <w:rFonts w:eastAsia="Calibri" w:cs="Times New Roman" w:ascii="Times New Roman" w:hAnsi="Times New Roman"/>
                 <w:color w:val="000000"/>
+                <w:kern w:val="0"/>
                 <w:sz w:val="24"/>
                 <w:szCs w:val="24"/>
+                <w:lang w:val="en-US" w:eastAsia="en-US" w:bidi="ar-SA"/>
               </w:rPr>
               <w:t>{consultant}</w:t>
             </w:r>
@@ -1120,10 +1152,12 @@
             </w:pPr>
             <w:r>
               <w:rPr>
-                <w:rFonts w:cs="Times New Roman" w:ascii="Times New Roman" w:hAnsi="Times New Roman"/>
+                <w:rFonts w:eastAsia="Calibri" w:cs="Times New Roman" w:ascii="Times New Roman" w:hAnsi="Times New Roman"/>
                 <w:color w:val="000000"/>
+                <w:kern w:val="0"/>
                 <w:sz w:val="24"/>
                 <w:szCs w:val="24"/>
+                <w:lang w:val="en-US" w:eastAsia="en-US" w:bidi="ar-SA"/>
               </w:rPr>
               <w:t>{origination_date | date}</w:t>
             </w:r>
@@ -1148,10 +1182,12 @@
             </w:pPr>
             <w:r>
               <w:rPr>
-                <w:rFonts w:cs="Times New Roman" w:ascii="Times New Roman" w:hAnsi="Times New Roman"/>
+                <w:rFonts w:eastAsia="Calibri" w:cs="Times New Roman" w:ascii="Times New Roman" w:hAnsi="Times New Roman"/>
                 <w:color w:val="000000"/>
+                <w:kern w:val="0"/>
                 <w:sz w:val="24"/>
                 <w:szCs w:val="24"/>
+                <w:lang w:val="en-US" w:eastAsia="en-US" w:bidi="ar-SA"/>
               </w:rPr>
               <w:t>{revision_date | date}{/job.project.plans}</w:t>
             </w:r>
@@ -1202,16 +1238,40 @@
           <w:szCs w:val="24"/>
         </w:rPr>
         <w:tab/>
-        <w:t>2.</w:t>
-      </w:r>
-      <w:r>
-        <w:rPr>
-          <w:rFonts w:cs="Times New Roman" w:ascii="Times New Roman" w:hAnsi="Times New Roman"/>
-          <w:color w:val="000000"/>
-          <w:sz w:val="24"/>
-          <w:szCs w:val="24"/>
-        </w:rPr>
-        <w:t>1.2 Construction Estimate dated {#job.project.estimateDate}{job.project.estimateDate  | long_date}{/job.project.estimateDate}{^job.project.estimateDate}______________, 20__{/job.project.estimateDate} attached hereto.</w:t>
+        <w:t>2</w:t>
+      </w:r>
+      <w:r>
+        <w:rPr>
+          <w:rFonts w:eastAsia="Calibri" w:cs="Times New Roman" w:ascii="Times New Roman" w:hAnsi="Times New Roman"/>
+          <w:b/>
+          <w:bCs/>
+          <w:color w:val="000000"/>
+          <w:kern w:val="0"/>
+          <w:sz w:val="24"/>
+          <w:szCs w:val="24"/>
+          <w:lang w:val="en-US" w:eastAsia="en-US" w:bidi="ar-SA"/>
+        </w:rPr>
+        <w:t>.1.2</w:t>
+      </w:r>
+      <w:r>
+        <w:rPr>
+          <w:rFonts w:cs="Times New Roman" w:ascii="Times New Roman" w:hAnsi="Times New Roman"/>
+          <w:color w:val="000000"/>
+          <w:sz w:val="24"/>
+          <w:szCs w:val="24"/>
+        </w:rPr>
+        <w:t xml:space="preserve"> </w:t>
+      </w:r>
+      <w:r>
+        <w:rPr>
+          <w:rFonts w:eastAsia="Calibri" w:cs="Times New Roman" w:ascii="Times New Roman" w:hAnsi="Times New Roman"/>
+          <w:color w:val="000000"/>
+          <w:kern w:val="0"/>
+          <w:sz w:val="24"/>
+          <w:szCs w:val="24"/>
+          <w:lang w:val="en-US" w:eastAsia="en-US" w:bidi="ar-SA"/>
+        </w:rPr>
+        <w:t>Construction Estimate dated {#job.project.estimateDate}{job.project.estimateDate  | long_date}{/job.project.estimateDate}{^job.project.estimateDate}______________, 20__{/job.project.estimateDate} attached hereto.</w:t>
       </w:r>
     </w:p>
     <w:p>
@@ -1228,10 +1288,12 @@
       </w:pPr>
       <w:r>
         <w:rPr>
-          <w:rFonts w:cs="Times New Roman" w:ascii="Times New Roman" w:hAnsi="Times New Roman"/>
-          <w:color w:val="000000"/>
-          <w:sz w:val="24"/>
-          <w:szCs w:val="24"/>
+          <w:rFonts w:eastAsia="Calibri" w:cs="Times New Roman" w:ascii="Times New Roman" w:hAnsi="Times New Roman"/>
+          <w:color w:val="000000"/>
+          <w:kern w:val="0"/>
+          <w:sz w:val="24"/>
+          <w:szCs w:val="24"/>
+          <w:lang w:val="en-US" w:eastAsia="en-US" w:bidi="ar-SA"/>
         </w:rPr>
         <w:t>The scope of work in this contract is contained there-in.</w:t>
       </w:r>
@@ -1253,16 +1315,39 @@
           <w:szCs w:val="24"/>
         </w:rPr>
         <w:tab/>
-        <w:t>2.</w:t>
-      </w:r>
-      <w:r>
-        <w:rPr>
-          <w:rFonts w:cs="Times New Roman" w:ascii="Times New Roman" w:hAnsi="Times New Roman"/>
-          <w:color w:val="000000"/>
-          <w:sz w:val="24"/>
-          <w:szCs w:val="24"/>
-        </w:rPr>
-        <w:t>1.3 Specifications dated {#job.project.specificationDate}{job.project.specificationDate  | long_date}{/job.project.specificationDate}{^job.project.specificationDate}______________, 20__{/job.project.specificationDate} attached hereto.</w:t>
+      </w:r>
+      <w:r>
+        <w:rPr>
+          <w:rFonts w:eastAsia="Calibri" w:cs="Times New Roman" w:ascii="Times New Roman" w:hAnsi="Times New Roman"/>
+          <w:b/>
+          <w:bCs/>
+          <w:color w:val="000000"/>
+          <w:kern w:val="0"/>
+          <w:sz w:val="24"/>
+          <w:szCs w:val="24"/>
+          <w:lang w:val="en-US" w:eastAsia="en-US" w:bidi="ar-SA"/>
+        </w:rPr>
+        <w:t>2.1.3</w:t>
+      </w:r>
+      <w:r>
+        <w:rPr>
+          <w:rFonts w:cs="Times New Roman" w:ascii="Times New Roman" w:hAnsi="Times New Roman"/>
+          <w:color w:val="000000"/>
+          <w:sz w:val="24"/>
+          <w:szCs w:val="24"/>
+        </w:rPr>
+        <w:t xml:space="preserve"> </w:t>
+      </w:r>
+      <w:r>
+        <w:rPr>
+          <w:rFonts w:eastAsia="Calibri" w:cs="Times New Roman" w:ascii="Times New Roman" w:hAnsi="Times New Roman"/>
+          <w:color w:val="000000"/>
+          <w:kern w:val="0"/>
+          <w:sz w:val="24"/>
+          <w:szCs w:val="24"/>
+          <w:lang w:val="en-US" w:eastAsia="en-US" w:bidi="ar-SA"/>
+        </w:rPr>
+        <w:t>Specifications dated {#job.project.specificationDate}{job.project.specificationDate  | long_date}{/job.project.specificationDate}{^job.project.specificationDate}______________, 20__{/job.project.specificationDate} attached hereto.</w:t>
       </w:r>
     </w:p>
     <w:p>
@@ -1279,10 +1364,12 @@
       </w:pPr>
       <w:r>
         <w:rPr>
-          <w:rFonts w:cs="Times New Roman" w:ascii="Times New Roman" w:hAnsi="Times New Roman"/>
-          <w:color w:val="000000"/>
-          <w:sz w:val="24"/>
-          <w:szCs w:val="24"/>
+          <w:rFonts w:eastAsia="Calibri" w:cs="Times New Roman" w:ascii="Times New Roman" w:hAnsi="Times New Roman"/>
+          <w:color w:val="000000"/>
+          <w:kern w:val="0"/>
+          <w:sz w:val="24"/>
+          <w:szCs w:val="24"/>
+          <w:lang w:val="en-US" w:eastAsia="en-US" w:bidi="ar-SA"/>
         </w:rPr>
         <w:t>The specifications for this contract are contained there-in.</w:t>
       </w:r>
@@ -1383,48 +1470,14 @@
       </w:r>
       <w:r>
         <w:rPr>
-          <w:rFonts w:cs="Times New Roman" w:ascii="Times New Roman" w:hAnsi="Times New Roman"/>
-          <w:color w:val="000000"/>
-          <w:sz w:val="24"/>
-          <w:szCs w:val="24"/>
-        </w:rPr>
-        <w:t>The approximate commencement date of the Project shall be {#job.project.commencementDate}{job.project.commencementDate  | long_date}{/job.project.commencementDate}{^job.project.commencementDate}______________{/job.project.commencementDate} or within seven</w:t>
-      </w:r>
-      <w:r>
-        <w:rPr>
-          <w:rFonts w:cs="Times New Roman" w:ascii="Times New Roman" w:hAnsi="Times New Roman"/>
-          <w:color w:val="000000" w:themeColor="text1"/>
-          <w:sz w:val="24"/>
-          <w:szCs w:val="24"/>
-        </w:rPr>
-        <w:t xml:space="preserve"> days after the County issues a permit, whichever is later, and the project should take approximately </w:t>
-      </w:r>
-      <w:r>
-        <w:rPr>
-          <w:rFonts w:cs="Times New Roman" w:ascii="Times New Roman" w:hAnsi="Times New Roman"/>
-          <w:color w:val="000000"/>
-          <w:sz w:val="24"/>
-          <w:szCs w:val="24"/>
-        </w:rPr>
-        <w:t>{#job.project.approxWorkingDays}{job.project.approxWorkingDays | string_and_number}{/job.project.approxWorkingDays}{^job.project.approxWorkingDays}________{/job.project.approxWorkingDays}</w:t>
-      </w:r>
-      <w:r>
-        <w:rPr>
-          <w:rFonts w:cs="Times New Roman" w:ascii="Times New Roman" w:hAnsi="Times New Roman"/>
-          <w:color w:val="000000" w:themeColor="text1"/>
-          <w:sz w:val="24"/>
-          <w:szCs w:val="24"/>
-        </w:rPr>
-        <w:t xml:space="preserve"> working days to complete</w:t>
-      </w:r>
-      <w:r>
-        <w:rPr>
-          <w:rFonts w:cs="Times New Roman" w:ascii="Times New Roman" w:hAnsi="Times New Roman"/>
-          <w:color w:val="000000"/>
-          <w:sz w:val="24"/>
-          <w:szCs w:val="24"/>
-        </w:rPr>
-        <w:t>. Completion date is subject to: Change Orders; unusual weather may delay or otherwise affect the completion date; complications with material availability due to no fault of the Contractor; changes in scope of work as addressed in Article 8; Regulatory delays in permitting/inspections not through negligence of the Contractor; or Owner related delays.</w:t>
+          <w:rFonts w:eastAsia="Calibri" w:cs="Times New Roman" w:ascii="Times New Roman" w:hAnsi="Times New Roman"/>
+          <w:color w:val="000000"/>
+          <w:kern w:val="0"/>
+          <w:sz w:val="24"/>
+          <w:szCs w:val="24"/>
+          <w:lang w:val="en-US" w:eastAsia="en-US" w:bidi="ar-SA"/>
+        </w:rPr>
+        <w:t>The approximate commencement date of the Project shall be {#job.project.commencementDate}{job.project.commencementDate  | long_date}{/job.project.commencementDate}{^job.project.commencementDate}______________{/job.project.commencementDate} or within seven days after the County issues a permit, whichever is later, and the project should take approximately {#job.project.approxWorkingDays}{job.project.approxWorkingDays | string_and_number}{/job.project.approxWorkingDays}{^job.project.approxWorkingDays}________{/job.project.approxWorkingDays} working days to complete. Completion date is subject to: Change Orders; unusual weather may delay or otherwise affect the completion date; complications with material availability due to no fault of the Contractor; changes in scope of work as addressed in Article 8; Regulatory delays in permitting/inspections not through negligence of the Contractor; or Owner related delays.</w:t>
       </w:r>
     </w:p>
     <w:p>
@@ -1524,29 +1577,14 @@
       </w:r>
       <w:r>
         <w:rPr>
-          <w:rFonts w:cs="Times New Roman" w:ascii="Times New Roman" w:hAnsi="Times New Roman"/>
-          <w:color w:val="000000"/>
-          <w:sz w:val="24"/>
-          <w:szCs w:val="24"/>
-        </w:rPr>
-        <w:t>The Contract price of the Project shall be set at the sum of {#job.project.price}{job.project.price | string_and_dollars}{/job.project.price}{^job.project.price}______________________________________{/job.project.price}</w:t>
-      </w:r>
-      <w:r>
-        <w:rPr>
-          <w:rFonts w:cs="Times New Roman" w:ascii="Times New Roman" w:hAnsi="Times New Roman"/>
-          <w:sz w:val="24"/>
-          <w:szCs w:val="24"/>
-        </w:rPr>
-        <w:t xml:space="preserve">, </w:t>
-      </w:r>
-      <w:r>
-        <w:rPr>
-          <w:rFonts w:cs="Times New Roman" w:ascii="Times New Roman" w:hAnsi="Times New Roman"/>
-          <w:color w:val="000000"/>
-          <w:sz w:val="24"/>
-          <w:szCs w:val="24"/>
-        </w:rPr>
-        <w:t xml:space="preserve">subject to additions and deductions pursuant to authorized Change Orders and allowances. </w:t>
+          <w:rFonts w:eastAsia="Calibri" w:cs="Times New Roman" w:ascii="Times New Roman" w:hAnsi="Times New Roman"/>
+          <w:color w:val="000000"/>
+          <w:kern w:val="0"/>
+          <w:sz w:val="24"/>
+          <w:szCs w:val="24"/>
+          <w:lang w:val="en-US" w:eastAsia="en-US" w:bidi="ar-SA"/>
+        </w:rPr>
+        <w:t xml:space="preserve">The Contract price of the Project shall be set at the sum of {#job.project.price}{job.project.price | string_and_dollars}{/job.project.price}{^job.project.price}______________________________________{/job.project.price}, subject to additions and deductions pursuant to authorized Change Orders and allowances. </w:t>
       </w:r>
     </w:p>
     <w:p>
@@ -1590,78 +1628,82 @@
       </w:r>
       <w:r>
         <w:rPr>
-          <w:rFonts w:cs="Times New Roman" w:ascii="Times New Roman" w:hAnsi="Times New Roman"/>
-          <w:color w:val="000000"/>
-          <w:sz w:val="24"/>
-          <w:szCs w:val="24"/>
+          <w:rFonts w:eastAsia="Calibri" w:cs="Times New Roman" w:ascii="Times New Roman" w:hAnsi="Times New Roman"/>
+          <w:color w:val="000000"/>
+          <w:kern w:val="0"/>
+          <w:sz w:val="24"/>
+          <w:szCs w:val="24"/>
+          <w:lang w:val="en-US" w:eastAsia="en-US" w:bidi="ar-SA"/>
         </w:rPr>
         <w:t>The Owner and the Contractor acknowledge that the Owner will pay</w:t>
       </w:r>
       <w:bookmarkStart w:id="0" w:name="DepositPercent"/>
       <w:r>
         <w:rPr>
-          <w:rFonts w:cs="Times New Roman" w:ascii="Times New Roman" w:hAnsi="Times New Roman"/>
-          <w:color w:val="000000"/>
-          <w:sz w:val="24"/>
-          <w:szCs w:val="24"/>
+          <w:rFonts w:eastAsia="Calibri" w:cs="Times New Roman" w:ascii="Times New Roman" w:hAnsi="Times New Roman"/>
+          <w:color w:val="000000"/>
+          <w:kern w:val="0"/>
+          <w:sz w:val="24"/>
+          <w:szCs w:val="24"/>
+          <w:lang w:val="en-US" w:eastAsia="en-US" w:bidi="ar-SA"/>
         </w:rPr>
         <w:t xml:space="preserve"> {#job.project.downPayment.percentage}{job.project.downPayment.percentage}%{/job.project.downPayment.percentage}{^job.project.downPayment.percentage}___%{/job.project.downPayment.percentage} </w:t>
       </w:r>
       <w:bookmarkEnd w:id="0"/>
       <w:r>
         <w:rPr>
-          <w:rFonts w:cs="Times New Roman" w:ascii="Times New Roman" w:hAnsi="Times New Roman"/>
-          <w:color w:val="000000"/>
-          <w:sz w:val="24"/>
-          <w:szCs w:val="24"/>
-        </w:rPr>
-        <w:t>of the Contract Price, a sum of {#job.project.price}{#job.project.downPayment.percentage}{job.project.downPayment.percentage / 100 * job.project.price | string_and_dollars}{/job.project.downPayment.percentage}{^job.project.downPayment.percentage}</w:t>
+          <w:rFonts w:eastAsia="Calibri" w:cs="Times New Roman" w:ascii="Times New Roman" w:hAnsi="Times New Roman"/>
+          <w:color w:val="000000"/>
+          <w:kern w:val="0"/>
+          <w:sz w:val="24"/>
+          <w:szCs w:val="24"/>
+          <w:lang w:val="en-US" w:eastAsia="en-US" w:bidi="ar-SA"/>
+        </w:rPr>
+        <w:t>of the Contract Price, a sum of</w:t>
+      </w:r>
+      <w:r>
+        <w:rPr>
+          <w:rFonts w:cs="Times New Roman" w:ascii="Times New Roman" w:hAnsi="Times New Roman"/>
+          <w:color w:val="000000"/>
+          <w:sz w:val="24"/>
+          <w:szCs w:val="24"/>
+        </w:rPr>
+        <w:t xml:space="preserve"> </w:t>
+      </w:r>
+      <w:r>
+        <w:rPr>
+          <w:rFonts w:eastAsia="Calibri" w:cs="Times New Roman" w:ascii="Times New Roman" w:hAnsi="Times New Roman"/>
+          <w:color w:val="000000"/>
+          <w:kern w:val="0"/>
+          <w:sz w:val="24"/>
+          <w:szCs w:val="24"/>
+          <w:lang w:val="en-US" w:eastAsia="en-US" w:bidi="ar-SA"/>
+        </w:rPr>
+        <w:t>{#job.project.price}{#job.project.downPayment.percentage}{job.project.downPayment.percentage / 100 * job.project.price | string_and_dollars}{/job.project.downPayment.percentage}{^job.project.downPayment.percentage}</w:t>
       </w:r>
       <w:bookmarkStart w:id="1" w:name="__DdeLink__724_1704458379"/>
       <w:r>
         <w:rPr>
-          <w:rFonts w:cs="Times New Roman" w:ascii="Times New Roman" w:hAnsi="Times New Roman"/>
-          <w:color w:val="000000"/>
-          <w:sz w:val="24"/>
-          <w:szCs w:val="24"/>
+          <w:rFonts w:eastAsia="Calibri" w:cs="Times New Roman" w:ascii="Times New Roman" w:hAnsi="Times New Roman"/>
+          <w:color w:val="000000"/>
+          <w:kern w:val="0"/>
+          <w:sz w:val="24"/>
+          <w:szCs w:val="24"/>
+          <w:lang w:val="en-US" w:eastAsia="en-US" w:bidi="ar-SA"/>
         </w:rPr>
         <w:t>______________________________________</w:t>
       </w:r>
       <w:bookmarkEnd w:id="1"/>
       <w:r>
         <w:rPr>
-          <w:rFonts w:cs="Times New Roman" w:ascii="Times New Roman" w:hAnsi="Times New Roman"/>
-          <w:color w:val="000000"/>
-          <w:sz w:val="24"/>
-          <w:szCs w:val="24"/>
-        </w:rPr>
-        <w:t>{/job.project.downPayment.percentage}{/job.project.price}</w:t>
-      </w:r>
-      <w:r>
-        <w:rPr>
-          <w:rFonts w:cs="Times New Roman" w:ascii="Times New Roman" w:hAnsi="Times New Roman"/>
-          <w:color w:val="000000"/>
-          <w:sz w:val="24"/>
-          <w:szCs w:val="24"/>
-        </w:rPr>
-        <w:t>{^job.project.price}______________________________________{/job.project.price}</w:t>
-      </w:r>
-      <w:r>
-        <w:rPr>
-          <w:rFonts w:cs="Times New Roman" w:ascii="Times New Roman" w:hAnsi="Times New Roman"/>
-          <w:sz w:val="24"/>
-          <w:szCs w:val="24"/>
-        </w:rPr>
-        <w:t xml:space="preserve">, </w:t>
-      </w:r>
-      <w:r>
-        <w:rPr>
-          <w:rFonts w:cs="Times New Roman" w:ascii="Times New Roman" w:hAnsi="Times New Roman"/>
-          <w:color w:val="000000"/>
-          <w:sz w:val="24"/>
-          <w:szCs w:val="24"/>
-        </w:rPr>
-        <w:t xml:space="preserve">upon signing of this Contract and before construction begins as a Deposit to be applied to construction of the Project. </w:t>
+          <w:rFonts w:eastAsia="Calibri" w:cs="Times New Roman" w:ascii="Times New Roman" w:hAnsi="Times New Roman"/>
+          <w:color w:val="000000"/>
+          <w:kern w:val="0"/>
+          <w:sz w:val="24"/>
+          <w:szCs w:val="24"/>
+          <w:lang w:val="en-US" w:eastAsia="en-US" w:bidi="ar-SA"/>
+        </w:rPr>
+        <w:t xml:space="preserve">{/job.project.downPayment.percentage}{/job.project.price}{^job.project.price}______________________________________{/job.project.price}, upon signing of this Contract and before construction begins as a Deposit to be applied to construction of the Project. </w:t>
       </w:r>
     </w:p>
     <w:p>
@@ -4827,7 +4869,7 @@
         <w:tblInd w:w="0" w:type="dxa"/>
         <w:tblCellMar>
           <w:top w:w="0" w:type="dxa"/>
-          <w:left w:w="143" w:type="dxa"/>
+          <w:left w:w="158" w:type="dxa"/>
           <w:bottom w:w="0" w:type="dxa"/>
           <w:right w:w="108" w:type="dxa"/>
         </w:tblCellMar>
@@ -5165,27 +5207,18 @@
               <w:spacing w:lineRule="auto" w:line="240" w:before="0" w:after="0"/>
               <w:rPr/>
             </w:pPr>
-            <w:sdt>
-              <w:sdtPr>
-                <w:text/>
-                <w:dataBinding w:prefixMappings="xmlns:ns0='http://schemas.microsoft.com/office/2006/coverPageProps' " w:xpath="/ns0:CoverPageProperties[1]/ns0:Abstract[1]" w:storeItemID="{55AF091B-3C7A-41E3-B477-F2FDAA23CFDA}"/>
-                <w:alias w:val="Abstract"/>
-              </w:sdtPr>
-              <w:sdtContent>
-                <w:r>
-                  <w:rPr>
-                    <w:rStyle w:val="PlaceholderText"/>
-                    <w:rFonts w:eastAsia="Calibri" w:cs="Times New Roman" w:ascii="Times New Roman" w:hAnsi="Times New Roman" w:eastAsiaTheme="minorHAnsi"/>
-                    <w:color w:val="auto"/>
-                    <w:kern w:val="0"/>
-                    <w:sz w:val="24"/>
-                    <w:szCs w:val="24"/>
-                    <w:lang w:val="en-US" w:eastAsia="en-US" w:bidi="ar-SA"/>
-                  </w:rPr>
-                  <w:t>{job.owner.name.full}</w:t>
-                </w:r>
-              </w:sdtContent>
-            </w:sdt>
+            <w:r>
+              <w:rPr>
+                <w:rStyle w:val="PlaceholderText"/>
+                <w:rFonts w:eastAsia="Calibri" w:cs="Times New Roman" w:ascii="Times New Roman" w:hAnsi="Times New Roman" w:eastAsiaTheme="minorHAnsi"/>
+                <w:color w:val="auto"/>
+                <w:kern w:val="0"/>
+                <w:sz w:val="24"/>
+                <w:szCs w:val="24"/>
+                <w:lang w:val="en-US" w:eastAsia="en-US" w:bidi="ar-SA"/>
+              </w:rPr>
+              <w:t>{job.owner.name.full}</w:t>
+            </w:r>
           </w:p>
         </w:tc>
       </w:tr>
@@ -5244,7 +5277,7 @@
           <w:sdt>
             <w:sdtPr>
               <w:text/>
-              <w:id w:val="2086785099"/>
+              <w:id w:val="548176312"/>
               <w:dataBinding w:prefixMappings="xmlns:ns0='http://schemas.microsoft.com/office/2006/coverPageProps' " w:xpath="/ns0:CoverPageProperties[1]/ns0:Abstract[1]" w:storeItemID="{55AF091B-3C7A-41E3-B477-F2FDAA23CFDA}"/>
               <w:alias w:val="Abstract"/>
             </w:sdtPr>
@@ -5333,7 +5366,7 @@
           <w:sdt>
             <w:sdtPr>
               <w:text/>
-              <w:id w:val="2037763610"/>
+              <w:id w:val="1713163570"/>
               <w:dataBinding w:prefixMappings="xmlns:ns0='http://schemas.microsoft.com/office/2006/coverPageProps' " w:xpath="/ns0:CoverPageProperties[1]/ns0:Abstract[1]" w:storeItemID="{55AF091B-3C7A-41E3-B477-F2FDAA23CFDA}"/>
               <w:alias w:val="Abstract"/>
             </w:sdtPr>
@@ -5368,11 +5401,13 @@
               <w:keepLines/>
               <w:spacing w:lineRule="auto" w:line="240" w:before="0" w:after="0"/>
               <w:rPr>
-                <w:rFonts w:ascii="Times New Roman" w:hAnsi="Times New Roman" w:cs="Times New Roman"/>
-                <w:color w:val="000000"/>
+                <w:rStyle w:val="PlaceholderText"/>
+                <w:rFonts w:ascii="Times New Roman" w:hAnsi="Times New Roman" w:eastAsia="Calibri" w:cs="Times New Roman" w:eastAsiaTheme="minorHAnsi"/>
+                <w:color w:val="auto"/>
+                <w:kern w:val="0"/>
                 <w:sz w:val="24"/>
                 <w:szCs w:val="24"/>
-                <w:lang w:val="en"/>
+                <w:lang w:val="en-US" w:eastAsia="en-US" w:bidi="ar-SA"/>
               </w:rPr>
             </w:pPr>
             <w:r>
@@ -5392,11 +5427,13 @@
               <w:keepLines/>
               <w:spacing w:lineRule="auto" w:line="240" w:before="0" w:after="0"/>
               <w:rPr>
-                <w:rFonts w:ascii="Times New Roman" w:hAnsi="Times New Roman" w:cs="Times New Roman"/>
-                <w:color w:val="000000"/>
+                <w:rStyle w:val="PlaceholderText"/>
+                <w:rFonts w:ascii="Times New Roman" w:hAnsi="Times New Roman" w:eastAsia="Calibri" w:cs="Times New Roman" w:eastAsiaTheme="minorHAnsi"/>
+                <w:color w:val="auto"/>
+                <w:kern w:val="0"/>
                 <w:sz w:val="24"/>
                 <w:szCs w:val="24"/>
-                <w:lang w:val="en"/>
+                <w:lang w:val="en-US" w:eastAsia="en-US" w:bidi="ar-SA"/>
               </w:rPr>
             </w:pPr>
             <w:r>
@@ -5416,11 +5453,13 @@
               <w:keepLines/>
               <w:spacing w:lineRule="auto" w:line="240" w:before="0" w:after="0"/>
               <w:rPr>
-                <w:rFonts w:ascii="Times New Roman" w:hAnsi="Times New Roman" w:cs="Times New Roman"/>
-                <w:color w:val="000000"/>
+                <w:rStyle w:val="PlaceholderText"/>
+                <w:rFonts w:ascii="Times New Roman" w:hAnsi="Times New Roman" w:eastAsia="Calibri" w:cs="Times New Roman" w:eastAsiaTheme="minorHAnsi"/>
+                <w:color w:val="auto"/>
+                <w:kern w:val="0"/>
                 <w:sz w:val="24"/>
                 <w:szCs w:val="24"/>
-                <w:lang w:val="en"/>
+                <w:lang w:val="en-US" w:eastAsia="en-US" w:bidi="ar-SA"/>
               </w:rPr>
             </w:pPr>
             <w:r>
@@ -5619,7 +5658,7 @@
           <w:sdt>
             <w:sdtPr>
               <w:text/>
-              <w:id w:val="1377957882"/>
+              <w:id w:val="1360820819"/>
               <w:dataBinding w:prefixMappings="xmlns:ns0='http://purl.org/dc/elements/1.1/' xmlns:ns1='http://schemas.openxmlformats.org/package/2006/metadata/core-properties' " w:xpath="/ns1:coreProperties[1]/ns1:category[1]" w:storeItemID="{6C3C8BC8-F283-45AE-878A-BAB7291924A1}"/>
               <w:alias w:val="Category"/>
             </w:sdtPr>
@@ -5704,7 +5743,7 @@
           <w:sdt>
             <w:sdtPr>
               <w:text/>
-              <w:id w:val="1182779046"/>
+              <w:id w:val="2010588440"/>
               <w:dataBinding w:prefixMappings="xmlns:ns0='http://schemas.microsoft.com/office/2006/coverPageProps' " w:xpath="/ns0:CoverPageProperties[1]/ns0:CompanyAddress[1]" w:storeItemID="{55AF091B-3C7A-41E3-B477-F2FDAA23CFDA}"/>
               <w:alias w:val="Company Address"/>
             </w:sdtPr>
@@ -5789,7 +5828,7 @@
           <w:sdt>
             <w:sdtPr>
               <w:text/>
-              <w:id w:val="1875084271"/>
+              <w:id w:val="950051467"/>
               <w:dataBinding w:prefixMappings="xmlns:ns0='http://schemas.openxmlformats.org/officeDocument/2006/extended-properties' " w:xpath="/ns0:Properties[1]/ns0:Company[1]" w:storeItemID="{6668398D-A668-4E3E-A5EB-62B293D839F1}"/>
               <w:alias w:val="Company"/>
             </w:sdtPr>
@@ -6605,6 +6644,27 @@
   </w:style>
   <w:style w:type="character" w:styleId="ListLabel9">
     <w:name w:val="ListLabel 9"/>
+    <w:qFormat/>
+    <w:rPr>
+      <w:rFonts w:eastAsia="Calibri" w:eastAsiaTheme="minorHAnsi"/>
+    </w:rPr>
+  </w:style>
+  <w:style w:type="character" w:styleId="ListLabel10">
+    <w:name w:val="ListLabel 10"/>
+    <w:qFormat/>
+    <w:rPr>
+      <w:rFonts w:eastAsia="Calibri" w:eastAsiaTheme="minorHAnsi"/>
+    </w:rPr>
+  </w:style>
+  <w:style w:type="character" w:styleId="ListLabel11">
+    <w:name w:val="ListLabel 11"/>
+    <w:qFormat/>
+    <w:rPr>
+      <w:rFonts w:eastAsia="Calibri" w:eastAsiaTheme="minorHAnsi"/>
+    </w:rPr>
+  </w:style>
+  <w:style w:type="character" w:styleId="ListLabel12">
+    <w:name w:val="ListLabel 12"/>
     <w:qFormat/>
     <w:rPr>
       <w:rFonts w:eastAsia="Calibri" w:eastAsiaTheme="minorHAnsi"/>

</xml_diff>